<commit_message>
Takenlijst aangepast PVA netanel
</commit_message>
<xml_diff>
--- a/Documenten_in_ontwikkeling/IndividueleDocumenten_in_ontwikkeling/Plan_van_aanpak/plan_van_aanpak_netanel_1.0.docx
+++ b/Documenten_in_ontwikkeling/IndividueleDocumenten_in_ontwikkeling/Plan_van_aanpak/plan_van_aanpak_netanel_1.0.docx
@@ -1,8 +1,8 @@
 
 <file path=word/document.xml><?xml version="1.0" encoding="utf-8"?>
-<w:document xmlns:wpc="http://schemas.microsoft.com/office/word/2010/wordprocessingCanvas" xmlns:cx="http://schemas.microsoft.com/office/drawing/2014/chartex" xmlns:cx1="http://schemas.microsoft.com/office/drawing/2015/9/8/chartex" xmlns:cx2="http://schemas.microsoft.com/office/drawing/2015/10/21/chartex" xmlns:cx3="http://schemas.microsoft.com/office/drawing/2016/5/9/chartex" xmlns:cx4="http://schemas.microsoft.com/office/drawing/2016/5/10/chartex" xmlns:cx5="http://schemas.microsoft.com/office/drawing/2016/5/11/chartex" xmlns:cx6="http://schemas.microsoft.com/office/drawing/2016/5/12/chartex" xmlns:cx7="http://schemas.microsoft.com/office/drawing/2016/5/13/chartex" xmlns:cx8="http://schemas.microsoft.com/office/drawing/2016/5/14/chartex" xmlns:mc="http://schemas.openxmlformats.org/markup-compatibility/2006" xmlns:aink="http://schemas.microsoft.com/office/drawing/2016/ink" xmlns:am3d="http://schemas.microsoft.com/office/drawing/2017/model3d" xmlns:o="urn:schemas-microsoft-com:office:office" xmlns:r="http://schemas.openxmlformats.org/officeDocument/2006/relationships" xmlns:m="http://schemas.openxmlformats.org/officeDocument/2006/math" xmlns:v="urn:schemas-microsoft-com:vml" xmlns:wp14="http://schemas.microsoft.com/office/word/2010/wordprocessingDrawing" xmlns:wp="http://schemas.openxmlformats.org/drawingml/2006/wordprocessingDrawing" xmlns:w10="urn:schemas-microsoft-com:office:word" xmlns:w="http://schemas.openxmlformats.org/wordprocessingml/2006/main" xmlns:w14="http://schemas.microsoft.com/office/word/2010/wordml" xmlns:w15="http://schemas.microsoft.com/office/word/2012/wordml" xmlns:w16cid="http://schemas.microsoft.com/office/word/2016/wordml/cid" xmlns:w16se="http://schemas.microsoft.com/office/word/2015/wordml/symex" xmlns:wpg="http://schemas.microsoft.com/office/word/2010/wordprocessingGroup" xmlns:wpi="http://schemas.microsoft.com/office/word/2010/wordprocessingInk" xmlns:wne="http://schemas.microsoft.com/office/word/2006/wordml" xmlns:wps="http://schemas.microsoft.com/office/word/2010/wordprocessingShape" xmlns:a="http://schemas.openxmlformats.org/drawingml/2006/main" xmlns:pic="http://schemas.openxmlformats.org/drawingml/2006/picture" mc:Ignorable="w14 w15 w16se w16cid wp14">
+<w:document xmlns:wpc="http://schemas.microsoft.com/office/word/2010/wordprocessingCanvas" xmlns:cx="http://schemas.microsoft.com/office/drawing/2014/chartex" xmlns:cx1="http://schemas.microsoft.com/office/drawing/2015/9/8/chartex" xmlns:cx2="http://schemas.microsoft.com/office/drawing/2015/10/21/chartex" xmlns:cx3="http://schemas.microsoft.com/office/drawing/2016/5/9/chartex" xmlns:cx4="http://schemas.microsoft.com/office/drawing/2016/5/10/chartex" xmlns:cx5="http://schemas.microsoft.com/office/drawing/2016/5/11/chartex" xmlns:cx6="http://schemas.microsoft.com/office/drawing/2016/5/12/chartex" xmlns:cx7="http://schemas.microsoft.com/office/drawing/2016/5/13/chartex" xmlns:cx8="http://schemas.microsoft.com/office/drawing/2016/5/14/chartex" xmlns:mc="http://schemas.openxmlformats.org/markup-compatibility/2006" xmlns:aink="http://schemas.microsoft.com/office/drawing/2016/ink" xmlns:am3d="http://schemas.microsoft.com/office/drawing/2017/model3d" xmlns:o="urn:schemas-microsoft-com:office:office" xmlns:r="http://schemas.openxmlformats.org/officeDocument/2006/relationships" xmlns:m="http://schemas.openxmlformats.org/officeDocument/2006/math" xmlns:v="urn:schemas-microsoft-com:vml" xmlns:wp14="http://schemas.microsoft.com/office/word/2010/wordprocessingDrawing" xmlns:wp="http://schemas.openxmlformats.org/drawingml/2006/wordprocessingDrawing" xmlns:w10="urn:schemas-microsoft-com:office:word" xmlns:w="http://schemas.openxmlformats.org/wordprocessingml/2006/main" xmlns:w14="http://schemas.microsoft.com/office/word/2010/wordml" xmlns:w15="http://schemas.microsoft.com/office/word/2012/wordml" xmlns:w16cid="http://schemas.microsoft.com/office/word/2016/wordml/cid" xmlns:w16se="http://schemas.microsoft.com/office/word/2015/wordml/symex" xmlns:wpg="http://schemas.microsoft.com/office/word/2010/wordprocessingGroup" xmlns:wpi="http://schemas.microsoft.com/office/word/2010/wordprocessingInk" xmlns:wne="http://schemas.microsoft.com/office/word/2006/wordml" xmlns:wps="http://schemas.microsoft.com/office/word/2010/wordprocessingShape" mc:Ignorable="w14 w15 w16se w16cid wp14">
   <w:body>
-    <w:p xmlns:wp14="http://schemas.microsoft.com/office/word/2010/wordml" wp14:textId="77777777">
+    <w:p>
       <w:pPr>
         <w:rPr>
           <w:sz w:val="72"/>
@@ -26,7 +26,7 @@
       </w:r>
       <w:proofErr w:type="spellEnd"/>
     </w:p>
-    <w:p xmlns:wp14="http://schemas.microsoft.com/office/word/2010/wordml" wp14:textId="77777777">
+    <w:p>
       <w:r>
         <w:rPr>
           <w:noProof/>
@@ -34,7 +34,7 @@
         <mc:AlternateContent>
           <mc:Choice Requires="wps">
             <w:drawing>
-              <wp:anchor xmlns:wp14="http://schemas.microsoft.com/office/word/2010/wordprocessingDrawing" distT="0" distB="0" distL="114300" distR="114300" simplePos="0" relativeHeight="251659264" behindDoc="0" locked="0" layoutInCell="1" allowOverlap="1" wp14:anchorId="788EE49A" wp14:editId="7777777">
+              <wp:anchor distT="0" distB="0" distL="114300" distR="114300" simplePos="0" relativeHeight="251659264" behindDoc="0" locked="0" layoutInCell="1" allowOverlap="1" wp14:anchorId="788EE49A" wp14:editId="07777777">
                 <wp:simplePos x="0" y="0"/>
                 <wp:positionH relativeFrom="column">
                   <wp:posOffset>-635</wp:posOffset>
@@ -82,7 +82,7 @@
               </wp:anchor>
             </w:drawing>
           </mc:Choice>
-          <mc:Fallback>
+          <mc:Fallback xmlns:wp14="http://schemas.microsoft.com/office/word/2010/wordml" xmlns:pic="http://schemas.openxmlformats.org/drawingml/2006/picture" xmlns:a="http://schemas.openxmlformats.org/drawingml/2006/main">
             <w:pict w14:anchorId="1961442D">
               <v:line id="Rechte verbindingslijn 2" style="position:absolute;z-index:251659264;visibility:visible;mso-wrap-style:square;mso-wrap-distance-left:9pt;mso-wrap-distance-top:0;mso-wrap-distance-right:9pt;mso-wrap-distance-bottom:0;mso-position-horizontal:absolute;mso-position-horizontal-relative:text;mso-position-vertical:absolute;mso-position-vertical-relative:text" o:spid="_x0000_s1026" strokecolor="#4472c4 [3204]" strokeweight="1pt" from="-.05pt,8.05pt" to="456.55pt,8.05pt" w14:anchorId="55BD1DA4" o:gfxdata="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">
                 <v:stroke joinstyle="miter"/>
@@ -92,7 +92,7 @@
         </mc:AlternateContent>
       </w:r>
     </w:p>
-    <w:p xmlns:wp14="http://schemas.microsoft.com/office/word/2010/wordml" wp14:textId="77777777">
+    <w:p>
       <w:pPr>
         <w:rPr>
           <w:sz w:val="32"/>
@@ -107,13 +107,13 @@
         <w:t>Plan van aanpak</w:t>
       </w:r>
     </w:p>
-    <w:p xmlns:wp14="http://schemas.microsoft.com/office/word/2010/wordml" wp14:textId="77777777">
+    <w:p>
       <w:r>
         <w:rPr>
           <w:noProof/>
         </w:rPr>
         <w:drawing>
-          <wp:inline xmlns:wp14="http://schemas.microsoft.com/office/word/2010/wordprocessingDrawing" distT="0" distB="0" distL="0" distR="0" wp14:anchorId="03D812C1" wp14:editId="3BDA0ACB">
+          <wp:inline distT="0" distB="0" distL="0" distR="0" wp14:anchorId="03D812C1" wp14:editId="3BDA0ACB">
             <wp:extent cx="5760720" cy="3840480"/>
             <wp:effectExtent l="0" t="0" r="7620" b="0"/>
             <wp:docPr id="1" name="Afbeelding 1"/>
@@ -149,10 +149,10 @@
         </w:drawing>
       </w:r>
     </w:p>
-    <w:p xmlns:wp14="http://schemas.microsoft.com/office/word/2010/wordml" wp14:textId="77777777"/>
-    <w:p xmlns:wp14="http://schemas.microsoft.com/office/word/2010/wordml" wp14:textId="77777777"/>
-    <w:p xmlns:wp14="http://schemas.microsoft.com/office/word/2010/wordml" wp14:textId="77777777"/>
-    <w:p xmlns:wp14="http://schemas.microsoft.com/office/word/2010/wordml" wp14:textId="77777777">
+    <w:p/>
+    <w:p/>
+    <w:p/>
+    <w:p>
       <w:pPr>
         <w:rPr>
           <w:lang w:val="en-GB"/>
@@ -170,84 +170,78 @@
         <w:rPr>
           <w:lang w:val="en-GB"/>
         </w:rPr>
-        <w:t xml:space="preserve">: </w:t>
+        <w:t xml:space="preserve">: Netanel Dorothea, Patrick </w:t>
       </w:r>
       <w:proofErr w:type="spellStart"/>
       <w:r>
         <w:rPr>
           <w:lang w:val="en-GB"/>
         </w:rPr>
-        <w:t>Netanel</w:t>
+        <w:t>Devilee</w:t>
       </w:r>
       <w:proofErr w:type="spellEnd"/>
       <w:r>
         <w:rPr>
           <w:lang w:val="en-GB"/>
         </w:rPr>
-        <w:t xml:space="preserve"> Dorothea, Patrick </w:t>
+        <w:t xml:space="preserve">, Wendy </w:t>
       </w:r>
       <w:proofErr w:type="spellStart"/>
       <w:r>
         <w:rPr>
           <w:lang w:val="en-GB"/>
         </w:rPr>
-        <w:t>Devilee</w:t>
-      </w:r>
-      <w:proofErr w:type="spellEnd"/>
-      <w:r>
-        <w:rPr>
-          <w:lang w:val="en-GB"/>
-        </w:rPr>
-        <w:t>, Wendy Segaar</w:t>
-      </w:r>
-    </w:p>
-    <w:p xmlns:wp14="http://schemas.microsoft.com/office/word/2010/wordml" wp14:textId="77777777">
-      <w:r>
-        <w:t xml:space="preserve">Studiejaar: </w:t>
-      </w:r>
-      <w:r>
-        <w:t>201</w:t>
-      </w:r>
-      <w:r>
-        <w:t>8</w:t>
-      </w:r>
-      <w:r>
-        <w:t>/20</w:t>
-      </w:r>
-      <w:r>
-        <w:t>19</w:t>
-      </w:r>
-    </w:p>
-    <w:p xmlns:wp14="http://schemas.microsoft.com/office/word/2010/wordml" wp14:textId="77777777">
-      <w:r>
-        <w:t>Werkgroep</w:t>
-      </w:r>
-      <w:r>
-        <w:t>: 1</w:t>
-      </w:r>
-    </w:p>
-    <w:p xmlns:wp14="http://schemas.microsoft.com/office/word/2010/wordml" wp14:textId="77777777">
-      <w:r>
-        <w:t>Projectleider:</w:t>
-      </w:r>
-      <w:r>
-        <w:t xml:space="preserve"> </w:t>
-      </w:r>
-      <w:r>
-        <w:t xml:space="preserve">M. </w:t>
-      </w:r>
-      <w:proofErr w:type="spellStart"/>
-      <w:r>
-        <w:t>Boukiour</w:t>
+        <w:t>Segaar</w:t>
       </w:r>
       <w:proofErr w:type="spellEnd"/>
     </w:p>
-    <w:p xmlns:wp14="http://schemas.microsoft.com/office/word/2010/wordml" wp14:textId="77777777">
+    <w:p>
+      <w:r>
+        <w:t xml:space="preserve">Studiejaar: </w:t>
+      </w:r>
+      <w:r>
+        <w:t>201</w:t>
+      </w:r>
+      <w:r>
+        <w:t>8</w:t>
+      </w:r>
+      <w:r>
+        <w:t>/20</w:t>
+      </w:r>
+      <w:r>
+        <w:t>19</w:t>
+      </w:r>
+    </w:p>
+    <w:p>
+      <w:r>
+        <w:t>Werkgroep</w:t>
+      </w:r>
+      <w:r>
+        <w:t>: 1</w:t>
+      </w:r>
+    </w:p>
+    <w:p>
+      <w:r>
+        <w:t>Projectleider:</w:t>
+      </w:r>
+      <w:r>
+        <w:t xml:space="preserve"> </w:t>
+      </w:r>
+      <w:r>
+        <w:t xml:space="preserve">M. </w:t>
+      </w:r>
+      <w:proofErr w:type="spellStart"/>
+      <w:r>
+        <w:t>Boukiour</w:t>
+      </w:r>
+      <w:proofErr w:type="spellEnd"/>
+    </w:p>
+    <w:p>
       <w:r>
         <w:t xml:space="preserve">Inleverdatum: </w:t>
       </w:r>
     </w:p>
-    <w:p xmlns:wp14="http://schemas.microsoft.com/office/word/2010/wordml" wp14:textId="77777777">
+    <w:p>
       <w:r>
         <w:t>Versie:</w:t>
       </w:r>
@@ -265,13 +259,13 @@
         <w:t>1.0</w:t>
       </w:r>
     </w:p>
-    <w:p xmlns:wp14="http://schemas.microsoft.com/office/word/2010/wordml" wp14:textId="77777777"/>
-    <w:p xmlns:wp14="http://schemas.microsoft.com/office/word/2010/wordml" wp14:textId="77777777"/>
-    <w:p xmlns:wp14="http://schemas.microsoft.com/office/word/2010/wordml" wp14:textId="77777777"/>
+    <w:p/>
+    <w:p/>
+    <w:p/>
     <w:sdt>
       <w:sdtPr>
         <w:rPr>
-          <w:rFonts w:asciiTheme="minorHAnsi" w:hAnsiTheme="minorHAnsi" w:eastAsiaTheme="minorHAnsi" w:cstheme="minorBidi"/>
+          <w:rFonts w:asciiTheme="minorHAnsi" w:eastAsiaTheme="minorHAnsi" w:hAnsiTheme="minorHAnsi" w:cstheme="minorBidi"/>
           <w:color w:val="auto"/>
           <w:sz w:val="22"/>
           <w:szCs w:val="22"/>
@@ -290,7 +284,7 @@
         </w:rPr>
       </w:sdtEndPr>
       <w:sdtContent>
-        <w:p xmlns:wp14="http://schemas.microsoft.com/office/word/2010/wordml" wp14:textId="77777777">
+        <w:p>
           <w:pPr>
             <w:pStyle w:val="Kopvaninhoudsopgave"/>
           </w:pPr>
@@ -298,7 +292,7 @@
             <w:t>Inhoud</w:t>
           </w:r>
         </w:p>
-        <w:p xmlns:wp14="http://schemas.microsoft.com/office/word/2010/wordml" wp14:textId="77777777">
+        <w:p>
           <w:pPr>
             <w:pStyle w:val="Inhopg1"/>
             <w:tabs>
@@ -331,7 +325,7 @@
             </w:rPr>
             <w:fldChar w:fldCharType="separate"/>
           </w:r>
-          <w:hyperlink w:history="1" w:anchor="_Toc510547">
+          <w:hyperlink w:anchor="_Toc510547" w:history="1">
             <w:r>
               <w:rPr>
                 <w:rStyle w:val="Hyperlink"/>
@@ -389,7 +383,7 @@
             </w:r>
           </w:hyperlink>
         </w:p>
-        <w:p xmlns:wp14="http://schemas.microsoft.com/office/word/2010/wordml" wp14:textId="77777777">
+        <w:p>
           <w:pPr>
             <w:pStyle w:val="Inhopg1"/>
             <w:tabs>
@@ -401,7 +395,7 @@
               <w:lang w:eastAsia="nl-NL"/>
             </w:rPr>
           </w:pPr>
-          <w:hyperlink w:history="1" w:anchor="_Toc510548">
+          <w:hyperlink w:anchor="_Toc510548" w:history="1">
             <w:r>
               <w:rPr>
                 <w:rStyle w:val="Hyperlink"/>
@@ -459,7 +453,7 @@
             </w:r>
           </w:hyperlink>
         </w:p>
-        <w:p xmlns:wp14="http://schemas.microsoft.com/office/word/2010/wordml" wp14:textId="77777777">
+        <w:p>
           <w:pPr>
             <w:pStyle w:val="Inhopg1"/>
             <w:tabs>
@@ -471,7 +465,7 @@
               <w:lang w:eastAsia="nl-NL"/>
             </w:rPr>
           </w:pPr>
-          <w:hyperlink w:history="1" w:anchor="_Toc510549">
+          <w:hyperlink w:anchor="_Toc510549" w:history="1">
             <w:r>
               <w:rPr>
                 <w:rStyle w:val="Hyperlink"/>
@@ -529,7 +523,7 @@
             </w:r>
           </w:hyperlink>
         </w:p>
-        <w:p xmlns:wp14="http://schemas.microsoft.com/office/word/2010/wordml" wp14:textId="77777777">
+        <w:p>
           <w:pPr>
             <w:pStyle w:val="Inhopg1"/>
             <w:tabs>
@@ -541,7 +535,7 @@
               <w:lang w:eastAsia="nl-NL"/>
             </w:rPr>
           </w:pPr>
-          <w:hyperlink w:history="1" w:anchor="_Toc510550">
+          <w:hyperlink w:anchor="_Toc510550" w:history="1">
             <w:r>
               <w:rPr>
                 <w:rStyle w:val="Hyperlink"/>
@@ -599,7 +593,7 @@
             </w:r>
           </w:hyperlink>
         </w:p>
-        <w:p xmlns:wp14="http://schemas.microsoft.com/office/word/2010/wordml" wp14:textId="77777777">
+        <w:p>
           <w:pPr>
             <w:pStyle w:val="Inhopg1"/>
             <w:tabs>
@@ -611,7 +605,7 @@
               <w:lang w:eastAsia="nl-NL"/>
             </w:rPr>
           </w:pPr>
-          <w:hyperlink w:history="1" w:anchor="_Toc510551">
+          <w:hyperlink w:anchor="_Toc510551" w:history="1">
             <w:r>
               <w:rPr>
                 <w:rStyle w:val="Hyperlink"/>
@@ -669,7 +663,7 @@
             </w:r>
           </w:hyperlink>
         </w:p>
-        <w:p xmlns:wp14="http://schemas.microsoft.com/office/word/2010/wordml" wp14:textId="77777777">
+        <w:p>
           <w:pPr>
             <w:pStyle w:val="Inhopg1"/>
             <w:tabs>
@@ -681,7 +675,7 @@
               <w:lang w:eastAsia="nl-NL"/>
             </w:rPr>
           </w:pPr>
-          <w:hyperlink w:history="1" w:anchor="_Toc510552">
+          <w:hyperlink w:anchor="_Toc510552" w:history="1">
             <w:r>
               <w:rPr>
                 <w:rStyle w:val="Hyperlink"/>
@@ -739,7 +733,7 @@
             </w:r>
           </w:hyperlink>
         </w:p>
-        <w:p xmlns:wp14="http://schemas.microsoft.com/office/word/2010/wordml" wp14:textId="77777777">
+        <w:p>
           <w:pPr>
             <w:pStyle w:val="Inhopg1"/>
             <w:tabs>
@@ -751,7 +745,7 @@
               <w:lang w:eastAsia="nl-NL"/>
             </w:rPr>
           </w:pPr>
-          <w:hyperlink w:history="1" w:anchor="_Toc510553">
+          <w:hyperlink w:anchor="_Toc510553" w:history="1">
             <w:r>
               <w:rPr>
                 <w:rStyle w:val="Hyperlink"/>
@@ -809,7 +803,7 @@
             </w:r>
           </w:hyperlink>
         </w:p>
-        <w:p xmlns:wp14="http://schemas.microsoft.com/office/word/2010/wordml" wp14:textId="77777777">
+        <w:p>
           <w:r>
             <w:rPr>
               <w:b/>
@@ -820,17 +814,17 @@
         </w:p>
       </w:sdtContent>
     </w:sdt>
-    <w:p xmlns:wp14="http://schemas.microsoft.com/office/word/2010/wordml" wp14:textId="77777777"/>
-    <w:p xmlns:wp14="http://schemas.microsoft.com/office/word/2010/wordml" wp14:textId="77777777">
+    <w:p/>
+    <w:p>
       <w:r>
         <w:br w:type="page"/>
       </w:r>
     </w:p>
-    <w:p xmlns:wp14="http://schemas.microsoft.com/office/word/2010/wordml" wp14:textId="77777777">
+    <w:p>
       <w:pPr>
         <w:pStyle w:val="Kop1"/>
       </w:pPr>
-      <w:bookmarkStart w:name="_Toc510547" w:id="0"/>
+      <w:bookmarkStart w:id="0" w:name="_Toc510547"/>
       <w:r>
         <w:lastRenderedPageBreak/>
         <w:t>1</w:t>
@@ -846,89 +840,44 @@
       </w:r>
       <w:bookmarkEnd w:id="0"/>
     </w:p>
-    <w:p xmlns:wp14="http://schemas.microsoft.com/office/word/2010/wordml" wp14:textId="77777777"/>
+    <w:p/>
     <w:p>
-      <w:pPr>
-        <w:pStyle w:val="Standaard"/>
-      </w:pPr>
-      <w:r>
-        <w:rPr>
-          <w:rFonts w:ascii="Calibri" w:hAnsi="Calibri" w:eastAsia="Calibri" w:cs="Calibri"/>
-          <w:noProof w:val="0"/>
-          <w:sz w:val="22"/>
-          <w:szCs w:val="22"/>
-          <w:lang w:val="nl-NL"/>
+      <w:r>
+        <w:rPr>
+          <w:rFonts w:ascii="Calibri" w:eastAsia="Calibri" w:hAnsi="Calibri" w:cs="Calibri"/>
         </w:rPr>
         <w:t xml:space="preserve">Drie werknemers van het bedrijf </w:t>
       </w:r>
       <w:proofErr w:type="spellStart"/>
       <w:r>
         <w:rPr>
-          <w:rFonts w:ascii="Calibri" w:hAnsi="Calibri" w:eastAsia="Calibri" w:cs="Calibri"/>
-          <w:noProof w:val="0"/>
-          <w:sz w:val="22"/>
-          <w:szCs w:val="22"/>
-          <w:lang w:val="nl-NL"/>
+          <w:rFonts w:ascii="Calibri" w:eastAsia="Calibri" w:hAnsi="Calibri" w:cs="Calibri"/>
         </w:rPr>
         <w:t>MonkeyBusiness</w:t>
       </w:r>
       <w:proofErr w:type="spellEnd"/>
       <w:r>
         <w:rPr>
-          <w:rFonts w:ascii="Calibri" w:hAnsi="Calibri" w:eastAsia="Calibri" w:cs="Calibri"/>
-          <w:noProof w:val="0"/>
-          <w:sz w:val="22"/>
-          <w:szCs w:val="22"/>
-          <w:lang w:val="nl-NL"/>
-        </w:rPr>
-        <w:t xml:space="preserve"> hebben een opdracht gekregen van dhr. Hannibal. Het is de bedoeling dat de site makkelijk onderhoudbaar </w:t>
-      </w:r>
-      <w:proofErr w:type="gramStart"/>
-      <w:r>
-        <w:rPr>
-          <w:rFonts w:ascii="Calibri" w:hAnsi="Calibri" w:eastAsia="Calibri" w:cs="Calibri"/>
-          <w:noProof w:val="0"/>
-          <w:sz w:val="22"/>
-          <w:szCs w:val="22"/>
-          <w:lang w:val="nl-NL"/>
-        </w:rPr>
-        <w:t>word</w:t>
-      </w:r>
-      <w:proofErr w:type="gramEnd"/>
-      <w:r>
-        <w:rPr>
-          <w:rFonts w:ascii="Calibri" w:hAnsi="Calibri" w:eastAsia="Calibri" w:cs="Calibri"/>
-          <w:noProof w:val="0"/>
-          <w:sz w:val="22"/>
-          <w:szCs w:val="22"/>
-          <w:lang w:val="nl-NL"/>
-        </w:rPr>
-        <w:t xml:space="preserve"> gemaakt voor de </w:t>
+          <w:rFonts w:ascii="Calibri" w:eastAsia="Calibri" w:hAnsi="Calibri" w:cs="Calibri"/>
+        </w:rPr>
+        <w:t xml:space="preserve"> hebben een opdracht gekregen van dhr. Hannibal. Het is de bedoeling dat de site makkelijk onderhoudbaar word gemaakt voor de </w:t>
       </w:r>
       <w:proofErr w:type="spellStart"/>
       <w:r>
         <w:rPr>
-          <w:rFonts w:ascii="Calibri" w:hAnsi="Calibri" w:eastAsia="Calibri" w:cs="Calibri"/>
-          <w:noProof w:val="0"/>
-          <w:sz w:val="22"/>
-          <w:szCs w:val="22"/>
-          <w:lang w:val="nl-NL"/>
+          <w:rFonts w:ascii="Calibri" w:eastAsia="Calibri" w:hAnsi="Calibri" w:cs="Calibri"/>
         </w:rPr>
         <w:t>admin</w:t>
       </w:r>
       <w:proofErr w:type="spellEnd"/>
       <w:r>
         <w:rPr>
-          <w:rFonts w:ascii="Calibri" w:hAnsi="Calibri" w:eastAsia="Calibri" w:cs="Calibri"/>
-          <w:noProof w:val="0"/>
-          <w:sz w:val="22"/>
-          <w:szCs w:val="22"/>
-          <w:lang w:val="nl-NL"/>
+          <w:rFonts w:ascii="Calibri" w:eastAsia="Calibri" w:hAnsi="Calibri" w:cs="Calibri"/>
         </w:rPr>
         <w:t xml:space="preserve"> en dat de bezoeker van de website een mooie en responsieve site te zien krijgt. Dit gaat natuurlijk niet zonder een goed gestructureerd stappenplan. Daarvoor is deze word-sjabloon immers voor bedoeld. Op basis van alle informatie in het behoefteanalyse gaan we een plan van aanpak maken. Diverse onderwerpen zoals onze doelstellingen en benodigdheden komen aan boord. Kortom, hier komt alles stapsgewijs, duidelijk en overzichtelijk in te staan wat we gaan doen.</w:t>
       </w:r>
     </w:p>
-    <w:p xmlns:wp14="http://schemas.microsoft.com/office/word/2010/wordml" wp14:textId="77777777">
+    <w:p>
       <w:pPr>
         <w:rPr>
           <w:rFonts w:eastAsiaTheme="majorEastAsia" w:cstheme="minorHAnsi"/>
@@ -938,10 +887,10 @@
         </w:rPr>
       </w:pPr>
     </w:p>
-    <w:p xmlns:wp14="http://schemas.microsoft.com/office/word/2010/wordml" wp14:textId="77777777">
-      <w:pPr>
-        <w:rPr>
-          <w:rFonts w:asciiTheme="majorHAnsi" w:hAnsiTheme="majorHAnsi" w:eastAsiaTheme="majorEastAsia" w:cstheme="majorBidi"/>
+    <w:p>
+      <w:pPr>
+        <w:rPr>
+          <w:rFonts w:asciiTheme="majorHAnsi" w:eastAsiaTheme="majorEastAsia" w:hAnsiTheme="majorHAnsi" w:cstheme="majorBidi"/>
           <w:color w:val="2F5496" w:themeColor="accent1" w:themeShade="BF"/>
           <w:sz w:val="32"/>
           <w:szCs w:val="32"/>
@@ -951,86 +900,59 @@
         <w:br w:type="page"/>
       </w:r>
     </w:p>
-    <w:p xmlns:wp14="http://schemas.microsoft.com/office/word/2010/wordml" wp14:textId="77777777">
+    <w:p>
       <w:pPr>
         <w:pStyle w:val="Kop1"/>
       </w:pPr>
-      <w:bookmarkStart w:name="_Toc510548" w:id="1"/>
+      <w:bookmarkStart w:id="1" w:name="_Toc510548"/>
       <w:r>
         <w:lastRenderedPageBreak/>
         <w:t>2. Doelstelling</w:t>
       </w:r>
       <w:bookmarkEnd w:id="1"/>
     </w:p>
-    <w:p xmlns:wp14="http://schemas.microsoft.com/office/word/2010/wordml" wp14:noSpellErr="1" wp14:textId="7B2AB58F">
-      <w:pPr>
-        <w:pStyle w:val="Standaard"/>
-      </w:pPr>
+    <w:p/>
+    <w:p>
+      <w:r>
+        <w:rPr>
+          <w:rFonts w:ascii="Calibri" w:eastAsia="Calibri" w:hAnsi="Calibri" w:cs="Calibri"/>
+        </w:rPr>
+        <w:t xml:space="preserve">Het doel van dit project is om in de applicatie mensen uit de omgeving leiden, die graag willen ontspannen in de natuur, duidelijk en overzichtelijk te informeren over park </w:t>
+      </w:r>
+      <w:proofErr w:type="spellStart"/>
+      <w:r>
+        <w:rPr>
+          <w:rFonts w:ascii="Calibri" w:eastAsia="Calibri" w:hAnsi="Calibri" w:cs="Calibri"/>
+        </w:rPr>
+        <w:t>Cronensteyn</w:t>
+      </w:r>
+      <w:proofErr w:type="spellEnd"/>
+      <w:r>
+        <w:rPr>
+          <w:rFonts w:ascii="Calibri" w:eastAsia="Calibri" w:hAnsi="Calibri" w:cs="Calibri"/>
+        </w:rPr>
+        <w:t xml:space="preserve">. Ook moet de site makkelijker te beheren zijn voor de </w:t>
+      </w:r>
+      <w:proofErr w:type="spellStart"/>
+      <w:r>
+        <w:rPr>
+          <w:rFonts w:ascii="Calibri" w:eastAsia="Calibri" w:hAnsi="Calibri" w:cs="Calibri"/>
+        </w:rPr>
+        <w:t>admin</w:t>
+      </w:r>
+      <w:proofErr w:type="spellEnd"/>
+      <w:r>
+        <w:rPr>
+          <w:rFonts w:ascii="Calibri" w:eastAsia="Calibri" w:hAnsi="Calibri" w:cs="Calibri"/>
+        </w:rPr>
+        <w:t>. Dit gaan we stapsgewijs doen aan de hand van deze plan van aanpak. We hopen hiermee de klant tevreden te stellen door een goed resultaat te bieden.</w:t>
+      </w:r>
     </w:p>
+    <w:p/>
     <w:p>
       <w:pPr>
-        <w:pStyle w:val="Standaard"/>
-      </w:pPr>
-      <w:r>
-        <w:rPr>
-          <w:rFonts w:ascii="Calibri" w:hAnsi="Calibri" w:eastAsia="Calibri" w:cs="Calibri"/>
-          <w:noProof w:val="0"/>
-          <w:sz w:val="22"/>
-          <w:szCs w:val="22"/>
-          <w:lang w:val="nl-NL"/>
-        </w:rPr>
-        <w:t xml:space="preserve">Het doel van dit project is om in de applicatie mensen uit de omgeving leiden, die graag willen ontspannen in de natuur, duidelijk en overzichtelijk te informeren over park </w:t>
-      </w:r>
-      <w:proofErr w:type="spellStart"/>
-      <w:r>
-        <w:rPr>
-          <w:rFonts w:ascii="Calibri" w:hAnsi="Calibri" w:eastAsia="Calibri" w:cs="Calibri"/>
-          <w:noProof w:val="0"/>
-          <w:sz w:val="22"/>
-          <w:szCs w:val="22"/>
-          <w:lang w:val="nl-NL"/>
-        </w:rPr>
-        <w:t>Cronensteyn</w:t>
-      </w:r>
-      <w:proofErr w:type="spellEnd"/>
-      <w:r>
-        <w:rPr>
-          <w:rFonts w:ascii="Calibri" w:hAnsi="Calibri" w:eastAsia="Calibri" w:cs="Calibri"/>
-          <w:noProof w:val="0"/>
-          <w:sz w:val="22"/>
-          <w:szCs w:val="22"/>
-          <w:lang w:val="nl-NL"/>
-        </w:rPr>
-        <w:t xml:space="preserve">. Ook moet de site makkelijker te beheren zijn voor de </w:t>
-      </w:r>
-      <w:proofErr w:type="spellStart"/>
-      <w:r>
-        <w:rPr>
-          <w:rFonts w:ascii="Calibri" w:hAnsi="Calibri" w:eastAsia="Calibri" w:cs="Calibri"/>
-          <w:noProof w:val="0"/>
-          <w:sz w:val="22"/>
-          <w:szCs w:val="22"/>
-          <w:lang w:val="nl-NL"/>
-        </w:rPr>
-        <w:t>admin</w:t>
-      </w:r>
-      <w:proofErr w:type="spellEnd"/>
-      <w:r>
-        <w:rPr>
-          <w:rFonts w:ascii="Calibri" w:hAnsi="Calibri" w:eastAsia="Calibri" w:cs="Calibri"/>
-          <w:noProof w:val="0"/>
-          <w:sz w:val="22"/>
-          <w:szCs w:val="22"/>
-          <w:lang w:val="nl-NL"/>
-        </w:rPr>
-        <w:t>. Dit gaan we stapsgewijs doen aan de hand van deze plan van aanpak. We hopen hiermee de klant tevreden te stellen door een goed resultaat te bieden.</w:t>
-      </w:r>
-    </w:p>
-    <w:p xmlns:wp14="http://schemas.microsoft.com/office/word/2010/wordml" wp14:textId="77777777"/>
-    <w:p xmlns:wp14="http://schemas.microsoft.com/office/word/2010/wordml" wp14:textId="77777777">
-      <w:pPr>
-        <w:rPr>
-          <w:rFonts w:asciiTheme="majorHAnsi" w:hAnsiTheme="majorHAnsi" w:eastAsiaTheme="majorEastAsia" w:cstheme="majorBidi"/>
+        <w:rPr>
+          <w:rFonts w:asciiTheme="majorHAnsi" w:eastAsiaTheme="majorEastAsia" w:hAnsiTheme="majorHAnsi" w:cstheme="majorBidi"/>
           <w:color w:val="2F5496" w:themeColor="accent1" w:themeShade="BF"/>
           <w:sz w:val="32"/>
           <w:szCs w:val="32"/>
@@ -1040,11 +962,11 @@
         <w:br w:type="page"/>
       </w:r>
     </w:p>
-    <w:p xmlns:wp14="http://schemas.microsoft.com/office/word/2010/wordml" wp14:textId="77777777">
+    <w:p>
       <w:pPr>
         <w:pStyle w:val="Kop1"/>
       </w:pPr>
-      <w:bookmarkStart w:name="_Toc510549" w:id="2"/>
+      <w:bookmarkStart w:id="2" w:name="_Toc510549"/>
       <w:r>
         <w:lastRenderedPageBreak/>
         <w:t xml:space="preserve">3. </w:t>
@@ -1054,103 +976,65 @@
       </w:r>
       <w:bookmarkEnd w:id="2"/>
     </w:p>
-    <w:p xmlns:wp14="http://schemas.microsoft.com/office/word/2010/wordml" wp14:noSpellErr="1" wp14:textId="3F1974D1">
-      <w:pPr>
-        <w:pStyle w:val="Standaard"/>
-      </w:pPr>
+    <w:p/>
+    <w:p>
+      <w:pPr>
+        <w:rPr>
+          <w:rFonts w:ascii="Calibri" w:eastAsia="Calibri" w:hAnsi="Calibri" w:cs="Calibri"/>
+        </w:rPr>
+      </w:pPr>
+      <w:r>
+        <w:rPr>
+          <w:rFonts w:ascii="Calibri" w:eastAsia="Calibri" w:hAnsi="Calibri" w:cs="Calibri"/>
+        </w:rPr>
+        <w:t xml:space="preserve">Deze applicatie zal ervoor zorgen dat de beheerder van de site, zonder aanpassing van code de applicatie kan beheren. Zo krijgt het een functie om content te kunnen aanpassen, verwijderen of toevoegen. Ook kan hij verschillende users </w:t>
+      </w:r>
+      <w:proofErr w:type="spellStart"/>
+      <w:r>
+        <w:rPr>
+          <w:rFonts w:ascii="Calibri" w:eastAsia="Calibri" w:hAnsi="Calibri" w:cs="Calibri"/>
+        </w:rPr>
+        <w:t>priviliges</w:t>
+      </w:r>
+      <w:proofErr w:type="spellEnd"/>
+      <w:r>
+        <w:rPr>
+          <w:rFonts w:ascii="Calibri" w:eastAsia="Calibri" w:hAnsi="Calibri" w:cs="Calibri"/>
+        </w:rPr>
+        <w:t xml:space="preserve"> geven.</w:t>
+      </w:r>
     </w:p>
     <w:p>
       <w:pPr>
-        <w:pStyle w:val="Standaard"/>
-        <w:rPr>
-          <w:rFonts w:ascii="Calibri" w:hAnsi="Calibri" w:eastAsia="Calibri" w:cs="Calibri"/>
-          <w:noProof w:val="0"/>
-          <w:sz w:val="22"/>
-          <w:szCs w:val="22"/>
-          <w:lang w:val="nl-NL"/>
-        </w:rPr>
-      </w:pPr>
-      <w:r>
-        <w:rPr>
-          <w:rFonts w:ascii="Calibri" w:hAnsi="Calibri" w:eastAsia="Calibri" w:cs="Calibri"/>
-          <w:noProof w:val="0"/>
-          <w:sz w:val="22"/>
-          <w:szCs w:val="22"/>
-          <w:lang w:val="nl-NL"/>
-        </w:rPr>
-        <w:t xml:space="preserve">Deze applicatie zal ervoor zorgen dat de beheerder van de site, zonder aanpassing van code de applicatie kan beheren. Zo krijgt het een functie om content te kunnen aanpassen, verwijderen of toevoegen. Ook kan hij verschillende users </w:t>
+        <w:rPr>
+          <w:rFonts w:ascii="Calibri" w:eastAsia="Calibri" w:hAnsi="Calibri" w:cs="Calibri"/>
+        </w:rPr>
+      </w:pPr>
+      <w:r>
+        <w:rPr>
+          <w:rFonts w:ascii="Calibri" w:eastAsia="Calibri" w:hAnsi="Calibri" w:cs="Calibri"/>
+        </w:rPr>
+        <w:t xml:space="preserve">Op deze site kan je inloggen en met je account, of dat nou een gast account of een ingelogd account is, ervaringen delen via </w:t>
       </w:r>
       <w:proofErr w:type="spellStart"/>
       <w:r>
         <w:rPr>
-          <w:rFonts w:ascii="Calibri" w:hAnsi="Calibri" w:eastAsia="Calibri" w:cs="Calibri"/>
-          <w:noProof w:val="0"/>
-          <w:sz w:val="22"/>
-          <w:szCs w:val="22"/>
-          <w:lang w:val="nl-NL"/>
-        </w:rPr>
-        <w:t>priviliges</w:t>
+          <w:rFonts w:ascii="Calibri" w:eastAsia="Calibri" w:hAnsi="Calibri" w:cs="Calibri"/>
+        </w:rPr>
+        <w:t>social</w:t>
       </w:r>
       <w:proofErr w:type="spellEnd"/>
       <w:r>
         <w:rPr>
-          <w:rFonts w:ascii="Calibri" w:hAnsi="Calibri" w:eastAsia="Calibri" w:cs="Calibri"/>
-          <w:noProof w:val="0"/>
-          <w:sz w:val="22"/>
-          <w:szCs w:val="22"/>
-          <w:lang w:val="nl-NL"/>
-        </w:rPr>
-        <w:t xml:space="preserve"> geven.</w:t>
+          <w:rFonts w:ascii="Calibri" w:eastAsia="Calibri" w:hAnsi="Calibri" w:cs="Calibri"/>
+        </w:rPr>
+        <w:t xml:space="preserve"> media en contact opnemen met de beheerder via een contact formulier. Ook kan je een plattegrond inzien van het park en eventuele informatie.</w:t>
       </w:r>
     </w:p>
     <w:p>
       <w:pPr>
-        <w:pStyle w:val="Standaard"/>
-        <w:rPr>
-          <w:rFonts w:ascii="Calibri" w:hAnsi="Calibri" w:eastAsia="Calibri" w:cs="Calibri"/>
-          <w:noProof w:val="0"/>
-          <w:sz w:val="22"/>
-          <w:szCs w:val="22"/>
-          <w:lang w:val="nl-NL"/>
-        </w:rPr>
-      </w:pPr>
-      <w:r>
-        <w:rPr>
-          <w:rFonts w:ascii="Calibri" w:hAnsi="Calibri" w:eastAsia="Calibri" w:cs="Calibri"/>
-          <w:noProof w:val="0"/>
-          <w:sz w:val="22"/>
-          <w:szCs w:val="22"/>
-          <w:lang w:val="nl-NL"/>
-        </w:rPr>
-        <w:t xml:space="preserve">Op deze site kan je inloggen en met je account, of dat nou een gast account of een ingelogd account is, ervaringen delen via </w:t>
-      </w:r>
-      <w:proofErr w:type="spellStart"/>
-      <w:r>
-        <w:rPr>
-          <w:rFonts w:ascii="Calibri" w:hAnsi="Calibri" w:eastAsia="Calibri" w:cs="Calibri"/>
-          <w:noProof w:val="0"/>
-          <w:sz w:val="22"/>
-          <w:szCs w:val="22"/>
-          <w:lang w:val="nl-NL"/>
-        </w:rPr>
-        <w:t>social</w:t>
-      </w:r>
-      <w:proofErr w:type="spellEnd"/>
-      <w:r>
-        <w:rPr>
-          <w:rFonts w:ascii="Calibri" w:hAnsi="Calibri" w:eastAsia="Calibri" w:cs="Calibri"/>
-          <w:noProof w:val="0"/>
-          <w:sz w:val="22"/>
-          <w:szCs w:val="22"/>
-          <w:lang w:val="nl-NL"/>
-        </w:rPr>
-        <w:t xml:space="preserve"> media en contact opnemen met de beheerder via een contact formulier. Ook kan je een plattegrond inzien van het park en eventuele informatie.</w:t>
-      </w:r>
-    </w:p>
-    <w:p xmlns:wp14="http://schemas.microsoft.com/office/word/2010/wordml" wp14:textId="77777777">
-      <w:pPr>
-        <w:rPr>
-          <w:rFonts w:asciiTheme="majorHAnsi" w:hAnsiTheme="majorHAnsi" w:eastAsiaTheme="majorEastAsia" w:cstheme="majorBidi"/>
+        <w:rPr>
+          <w:rFonts w:asciiTheme="majorHAnsi" w:eastAsiaTheme="majorEastAsia" w:hAnsiTheme="majorHAnsi" w:cstheme="majorBidi"/>
           <w:color w:val="2F5496" w:themeColor="accent1" w:themeShade="BF"/>
           <w:sz w:val="32"/>
           <w:szCs w:val="32"/>
@@ -1160,22 +1044,18 @@
         <w:br w:type="page"/>
       </w:r>
     </w:p>
-    <w:p xmlns:wp14="http://schemas.microsoft.com/office/word/2010/wordml" wp14:textId="77777777">
+    <w:p>
       <w:pPr>
         <w:pStyle w:val="Kop1"/>
       </w:pPr>
-      <w:bookmarkStart w:name="_Toc510550" w:id="3"/>
+      <w:bookmarkStart w:id="3" w:name="_Toc510550"/>
       <w:r>
         <w:lastRenderedPageBreak/>
         <w:t>4. Projectgroep</w:t>
       </w:r>
       <w:bookmarkEnd w:id="3"/>
     </w:p>
-    <w:p xmlns:wp14="http://schemas.microsoft.com/office/word/2010/wordml" wp14:noSpellErr="1" wp14:textId="560810D6">
-      <w:pPr>
-        <w:pStyle w:val="Standaard"/>
-      </w:pPr>
-    </w:p>
+    <w:p/>
     <w:tbl>
       <w:tblPr>
         <w:tblStyle w:val="Tabelraster"/>
@@ -1187,12 +1067,12 @@
         <w:gridCol w:w="3021"/>
         <w:gridCol w:w="3021"/>
       </w:tblGrid>
-      <w:tr xmlns:wp14="http://schemas.microsoft.com/office/word/2010/wordml" wp14:textId="77777777">
+      <w:tr>
         <w:tc>
           <w:tcPr>
             <w:tcW w:w="3020" w:type="dxa"/>
           </w:tcPr>
-          <w:p wp14:textId="77777777">
+          <w:p>
             <w:pPr>
               <w:rPr>
                 <w:b/>
@@ -1210,7 +1090,7 @@
           <w:tcPr>
             <w:tcW w:w="3021" w:type="dxa"/>
           </w:tcPr>
-          <w:p wp14:textId="77777777">
+          <w:p>
             <w:pPr>
               <w:rPr>
                 <w:b/>
@@ -1228,7 +1108,7 @@
           <w:tcPr>
             <w:tcW w:w="3021" w:type="dxa"/>
           </w:tcPr>
-          <w:p wp14:textId="77777777">
+          <w:p>
             <w:pPr>
               <w:rPr>
                 <w:b/>
@@ -1243,12 +1123,12 @@
           </w:p>
         </w:tc>
       </w:tr>
-      <w:tr xmlns:wp14="http://schemas.microsoft.com/office/word/2010/wordml" wp14:textId="77777777">
+      <w:tr>
         <w:tc>
           <w:tcPr>
             <w:tcW w:w="3020" w:type="dxa"/>
           </w:tcPr>
-          <w:p wp14:textId="77777777">
+          <w:p>
             <w:r>
               <w:t>dhr. Hannibal</w:t>
             </w:r>
@@ -1258,8 +1138,8 @@
           <w:tcPr>
             <w:tcW w:w="3021" w:type="dxa"/>
           </w:tcPr>
-          <w:p wp14:textId="77777777">
-            <w:hyperlink w:history="1" r:id="rId9">
+          <w:p>
+            <w:hyperlink r:id="rId9" w:history="1">
               <w:r>
                 <w:rPr>
                   <w:rStyle w:val="Hyperlink"/>
@@ -1273,19 +1153,19 @@
           <w:tcPr>
             <w:tcW w:w="3021" w:type="dxa"/>
           </w:tcPr>
-          <w:p wp14:textId="77777777">
+          <w:p>
             <w:r>
               <w:t>Opdrachtgever</w:t>
             </w:r>
           </w:p>
         </w:tc>
       </w:tr>
-      <w:tr xmlns:wp14="http://schemas.microsoft.com/office/word/2010/wordml" wp14:textId="77777777">
+      <w:tr>
         <w:tc>
           <w:tcPr>
             <w:tcW w:w="3020" w:type="dxa"/>
           </w:tcPr>
-          <w:p wp14:textId="77777777">
+          <w:p>
             <w:proofErr w:type="spellStart"/>
             <w:r>
               <w:t>Netalen</w:t>
@@ -1300,8 +1180,8 @@
           <w:tcPr>
             <w:tcW w:w="3021" w:type="dxa"/>
           </w:tcPr>
-          <w:p wp14:textId="77777777">
-            <w:hyperlink w:history="1" r:id="rId10">
+          <w:p>
+            <w:hyperlink r:id="rId10" w:history="1">
               <w:r>
                 <w:rPr>
                   <w:rStyle w:val="Hyperlink"/>
@@ -1315,19 +1195,19 @@
           <w:tcPr>
             <w:tcW w:w="3021" w:type="dxa"/>
           </w:tcPr>
-          <w:p wp14:textId="77777777">
+          <w:p>
             <w:r>
               <w:t>Developer</w:t>
             </w:r>
           </w:p>
         </w:tc>
       </w:tr>
-      <w:tr xmlns:wp14="http://schemas.microsoft.com/office/word/2010/wordml" wp14:textId="77777777">
+      <w:tr>
         <w:tc>
           <w:tcPr>
             <w:tcW w:w="3020" w:type="dxa"/>
           </w:tcPr>
-          <w:p wp14:textId="77777777">
+          <w:p>
             <w:r>
               <w:t xml:space="preserve">Patrick </w:t>
             </w:r>
@@ -1342,8 +1222,8 @@
           <w:tcPr>
             <w:tcW w:w="3021" w:type="dxa"/>
           </w:tcPr>
-          <w:p wp14:textId="77777777">
-            <w:hyperlink w:history="1" r:id="rId11">
+          <w:p>
+            <w:hyperlink r:id="rId11" w:history="1">
               <w:r>
                 <w:rPr>
                   <w:rStyle w:val="Hyperlink"/>
@@ -1357,30 +1237,35 @@
           <w:tcPr>
             <w:tcW w:w="3021" w:type="dxa"/>
           </w:tcPr>
-          <w:p wp14:textId="77777777">
+          <w:p>
             <w:r>
               <w:t>Developer</w:t>
             </w:r>
           </w:p>
         </w:tc>
       </w:tr>
-      <w:tr xmlns:wp14="http://schemas.microsoft.com/office/word/2010/wordml" wp14:textId="77777777">
+      <w:tr>
         <w:tc>
           <w:tcPr>
             <w:tcW w:w="3020" w:type="dxa"/>
           </w:tcPr>
-          <w:p wp14:textId="77777777">
-            <w:r>
-              <w:t>Wendy Segaar</w:t>
-            </w:r>
+          <w:p>
+            <w:r>
+              <w:t xml:space="preserve">Wendy </w:t>
+            </w:r>
+            <w:proofErr w:type="spellStart"/>
+            <w:r>
+              <w:t>Segaar</w:t>
+            </w:r>
+            <w:proofErr w:type="spellEnd"/>
           </w:p>
         </w:tc>
         <w:tc>
           <w:tcPr>
             <w:tcW w:w="3021" w:type="dxa"/>
           </w:tcPr>
-          <w:p wp14:textId="77777777">
-            <w:hyperlink w:history="1" r:id="rId12">
+          <w:p>
+            <w:hyperlink r:id="rId12" w:history="1">
               <w:r>
                 <w:rPr>
                   <w:rStyle w:val="Hyperlink"/>
@@ -1394,7 +1279,7 @@
           <w:tcPr>
             <w:tcW w:w="3021" w:type="dxa"/>
           </w:tcPr>
-          <w:p wp14:textId="77777777">
+          <w:p>
             <w:r>
               <w:t>Developer</w:t>
             </w:r>
@@ -1402,24 +1287,24 @@
         </w:tc>
       </w:tr>
     </w:tbl>
-    <w:p xmlns:wp14="http://schemas.microsoft.com/office/word/2010/wordml" wp14:textId="77777777"/>
-    <w:p xmlns:wp14="http://schemas.microsoft.com/office/word/2010/wordml" wp14:textId="77777777">
+    <w:p/>
+    <w:p>
       <w:r>
         <w:br w:type="page"/>
       </w:r>
     </w:p>
-    <w:p xmlns:wp14="http://schemas.microsoft.com/office/word/2010/wordml" wp14:textId="77777777">
+    <w:p>
       <w:pPr>
         <w:pStyle w:val="Kop1"/>
       </w:pPr>
-      <w:bookmarkStart w:name="_Toc510551" w:id="4"/>
+      <w:bookmarkStart w:id="4" w:name="_Toc510551"/>
       <w:r>
         <w:lastRenderedPageBreak/>
         <w:t>5. Benodigdheden</w:t>
       </w:r>
       <w:bookmarkEnd w:id="4"/>
     </w:p>
-    <w:p xmlns:wp14="http://schemas.microsoft.com/office/word/2010/wordml" wp14:textId="77777777"/>
+    <w:p/>
     <w:tbl>
       <w:tblPr>
         <w:tblStyle w:val="Tabelraster"/>
@@ -1430,13 +1315,12 @@
         <w:gridCol w:w="4531"/>
         <w:gridCol w:w="4531"/>
       </w:tblGrid>
-      <w:tr xmlns:wp14="http://schemas.microsoft.com/office/word/2010/wordml" wp14:textId="77777777">
+      <w:tr>
         <w:tc>
           <w:tcPr>
             <w:tcW w:w="4531" w:type="dxa"/>
-            <w:tcMar/>
-          </w:tcPr>
-          <w:p wp14:textId="77777777">
+          </w:tcPr>
+          <w:p>
             <w:pPr>
               <w:rPr>
                 <w:b/>
@@ -1455,9 +1339,8 @@
         <w:tc>
           <w:tcPr>
             <w:tcW w:w="4531" w:type="dxa"/>
-            <w:tcMar/>
-          </w:tcPr>
-          <w:p wp14:textId="77777777">
+          </w:tcPr>
+          <w:p>
             <w:pPr>
               <w:rPr>
                 <w:b/>
@@ -1472,13 +1355,12 @@
           </w:p>
         </w:tc>
       </w:tr>
-      <w:tr xmlns:wp14="http://schemas.microsoft.com/office/word/2010/wordml" wp14:textId="77777777">
+      <w:tr>
         <w:tc>
           <w:tcPr>
             <w:tcW w:w="4531" w:type="dxa"/>
-            <w:tcMar/>
-          </w:tcPr>
-          <w:p wp14:textId="77777777">
+          </w:tcPr>
+          <w:p>
             <w:proofErr w:type="spellStart"/>
             <w:r>
               <w:t>Laravel</w:t>
@@ -1492,22 +1374,20 @@
         <w:tc>
           <w:tcPr>
             <w:tcW w:w="4531" w:type="dxa"/>
-            <w:tcMar/>
-          </w:tcPr>
-          <w:p wp14:textId="77777777">
+          </w:tcPr>
+          <w:p>
             <w:r>
               <w:t>Versie 5.6</w:t>
             </w:r>
           </w:p>
         </w:tc>
       </w:tr>
-      <w:tr xmlns:wp14="http://schemas.microsoft.com/office/word/2010/wordml" wp14:textId="77777777">
+      <w:tr>
         <w:tc>
           <w:tcPr>
             <w:tcW w:w="4531" w:type="dxa"/>
-            <w:tcMar/>
-          </w:tcPr>
-          <w:p wp14:textId="77777777">
+          </w:tcPr>
+          <w:p>
             <w:r>
               <w:t>Webbrowsers</w:t>
             </w:r>
@@ -1516,22 +1396,20 @@
         <w:tc>
           <w:tcPr>
             <w:tcW w:w="4531" w:type="dxa"/>
-            <w:tcMar/>
-          </w:tcPr>
-          <w:p wp14:textId="77777777">
+          </w:tcPr>
+          <w:p>
             <w:r>
               <w:t>Verschillende om te testen</w:t>
             </w:r>
           </w:p>
         </w:tc>
       </w:tr>
-      <w:tr xmlns:wp14="http://schemas.microsoft.com/office/word/2010/wordml" wp14:textId="77777777">
+      <w:tr>
         <w:tc>
           <w:tcPr>
             <w:tcW w:w="4531" w:type="dxa"/>
-            <w:tcMar/>
-          </w:tcPr>
-          <w:p wp14:textId="77777777">
+          </w:tcPr>
+          <w:p>
             <w:r>
               <w:t xml:space="preserve">PHP </w:t>
             </w:r>
@@ -1540,22 +1418,20 @@
         <w:tc>
           <w:tcPr>
             <w:tcW w:w="4531" w:type="dxa"/>
-            <w:tcMar/>
-          </w:tcPr>
-          <w:p wp14:textId="77777777">
+          </w:tcPr>
+          <w:p>
             <w:r>
               <w:t>Versie 7.2</w:t>
             </w:r>
           </w:p>
         </w:tc>
       </w:tr>
-      <w:tr xmlns:wp14="http://schemas.microsoft.com/office/word/2010/wordml" wp14:textId="77777777">
+      <w:tr>
         <w:tc>
           <w:tcPr>
             <w:tcW w:w="4531" w:type="dxa"/>
-            <w:tcMar/>
-          </w:tcPr>
-          <w:p wp14:textId="77777777">
+          </w:tcPr>
+          <w:p>
             <w:r>
               <w:t>GitHub</w:t>
             </w:r>
@@ -1564,22 +1440,20 @@
         <w:tc>
           <w:tcPr>
             <w:tcW w:w="4531" w:type="dxa"/>
-            <w:tcMar/>
-          </w:tcPr>
-          <w:p wp14:textId="77777777">
+          </w:tcPr>
+          <w:p>
             <w:r>
               <w:t>Online en desktop</w:t>
             </w:r>
           </w:p>
         </w:tc>
       </w:tr>
-      <w:tr xmlns:wp14="http://schemas.microsoft.com/office/word/2010/wordml" wp14:textId="77777777">
+      <w:tr>
         <w:tc>
           <w:tcPr>
             <w:tcW w:w="4531" w:type="dxa"/>
-            <w:tcMar/>
-          </w:tcPr>
-          <w:p wp14:textId="77777777">
+          </w:tcPr>
+          <w:p>
             <w:r>
               <w:t>Laptops</w:t>
             </w:r>
@@ -1588,36 +1462,30 @@
         <w:tc>
           <w:tcPr>
             <w:tcW w:w="4531" w:type="dxa"/>
-            <w:tcMar/>
-          </w:tcPr>
-          <w:p wp14:textId="77777777"/>
-        </w:tc>
-      </w:tr>
-      <w:tr xmlns:wp14="http://schemas.microsoft.com/office/word/2010/wordml" wp14:textId="77777777">
+          </w:tcPr>
+          <w:p/>
+        </w:tc>
+      </w:tr>
+      <w:tr>
         <w:tc>
           <w:tcPr>
             <w:tcW w:w="4531" w:type="dxa"/>
-            <w:tcMar/>
-          </w:tcPr>
-          <w:p wp14:textId="591AAC42">
+          </w:tcPr>
+          <w:p>
             <w:proofErr w:type="spellStart"/>
             <w:r>
-              <w:rPr/>
               <w:t>Balsamiq</w:t>
             </w:r>
             <w:proofErr w:type="spellEnd"/>
             <w:r>
-              <w:rPr/>
               <w:t xml:space="preserve"> </w:t>
             </w:r>
             <w:proofErr w:type="spellStart"/>
             <w:r>
-              <w:rPr/>
               <w:t>mockups</w:t>
             </w:r>
             <w:proofErr w:type="spellEnd"/>
             <w:r>
-              <w:rPr/>
               <w:t xml:space="preserve"> </w:t>
             </w:r>
           </w:p>
@@ -1625,9 +1493,8 @@
         <w:tc>
           <w:tcPr>
             <w:tcW w:w="4531" w:type="dxa"/>
-            <w:tcMar/>
-          </w:tcPr>
-          <w:p wp14:textId="77777777">
+          </w:tcPr>
+          <w:p>
             <w:r>
               <w:t xml:space="preserve">Voor </w:t>
             </w:r>
@@ -1650,13 +1517,12 @@
           </w:p>
         </w:tc>
       </w:tr>
-      <w:tr xmlns:wp14="http://schemas.microsoft.com/office/word/2010/wordml" wp14:textId="77777777">
+      <w:tr>
         <w:tc>
           <w:tcPr>
             <w:tcW w:w="4531" w:type="dxa"/>
-            <w:tcMar/>
-          </w:tcPr>
-          <w:p wp14:textId="77777777">
+          </w:tcPr>
+          <w:p>
             <w:r>
               <w:t>Visio</w:t>
             </w:r>
@@ -1665,23 +1531,18 @@
         <w:tc>
           <w:tcPr>
             <w:tcW w:w="4531" w:type="dxa"/>
-            <w:tcMar/>
-          </w:tcPr>
-          <w:p wp14:textId="77777777"/>
-        </w:tc>
-      </w:tr>
-      <w:tr xmlns:wp14="http://schemas.microsoft.com/office/word/2010/wordml" wp14:textId="77777777">
+          </w:tcPr>
+          <w:p/>
+        </w:tc>
+      </w:tr>
+      <w:tr>
         <w:tc>
           <w:tcPr>
             <w:tcW w:w="4531" w:type="dxa"/>
-            <w:tcMar/>
-          </w:tcPr>
-          <w:p wp14:textId="32E3328B">
-            <w:bookmarkStart w:name="_GoBack" w:id="5"/>
-            <w:bookmarkEnd w:id="5"/>
+          </w:tcPr>
+          <w:p>
             <w:proofErr w:type="spellStart"/>
             <w:r>
-              <w:rPr/>
               <w:t>photoshop</w:t>
             </w:r>
             <w:proofErr w:type="spellEnd"/>
@@ -1690,26 +1551,21 @@
         <w:tc>
           <w:tcPr>
             <w:tcW w:w="4531" w:type="dxa"/>
-            <w:tcMar/>
-          </w:tcPr>
-          <w:p wp14:textId="19ED2CFC">
-            <w:r>
-              <w:rPr/>
+          </w:tcPr>
+          <w:p>
+            <w:r>
               <w:t xml:space="preserve">Eventueel/back up voor </w:t>
             </w:r>
             <w:proofErr w:type="spellStart"/>
             <w:r>
-              <w:rPr/>
               <w:t>mockup</w:t>
             </w:r>
             <w:proofErr w:type="spellEnd"/>
             <w:r>
-              <w:rPr/>
               <w:t xml:space="preserve"> ups en </w:t>
             </w:r>
             <w:proofErr w:type="spellStart"/>
             <w:r>
-              <w:rPr/>
               <w:t>wireframes</w:t>
             </w:r>
             <w:proofErr w:type="spellEnd"/>
@@ -1720,14 +1576,9 @@
         <w:tc>
           <w:tcPr>
             <w:tcW w:w="4531" w:type="dxa"/>
-            <w:tcMar/>
-          </w:tcPr>
-          <w:p w14:noSpellErr="1">
-            <w:pPr>
-              <w:pStyle w:val="Standaard"/>
-            </w:pPr>
-            <w:r>
-              <w:rPr/>
+          </w:tcPr>
+          <w:p>
+            <w:r>
               <w:t>Draw.io</w:t>
             </w:r>
           </w:p>
@@ -1735,24 +1586,17 @@
         <w:tc>
           <w:tcPr>
             <w:tcW w:w="4531" w:type="dxa"/>
-            <w:tcMar/>
-          </w:tcPr>
-          <w:p>
-            <w:pPr>
-              <w:pStyle w:val="Standaard"/>
-            </w:pPr>
-            <w:r>
-              <w:rPr/>
+          </w:tcPr>
+          <w:p>
+            <w:r>
               <w:t xml:space="preserve">Voor </w:t>
             </w:r>
             <w:proofErr w:type="spellStart"/>
             <w:r>
-              <w:rPr/>
               <w:t>usecase</w:t>
             </w:r>
             <w:proofErr w:type="spellEnd"/>
             <w:r>
-              <w:rPr/>
               <w:t xml:space="preserve"> diagrammen</w:t>
             </w:r>
           </w:p>
@@ -1762,14 +1606,9 @@
         <w:tc>
           <w:tcPr>
             <w:tcW w:w="4531" w:type="dxa"/>
-            <w:tcMar/>
-          </w:tcPr>
-          <w:p w14:noSpellErr="1">
-            <w:pPr>
-              <w:pStyle w:val="Standaard"/>
-            </w:pPr>
-            <w:r>
-              <w:rPr/>
+          </w:tcPr>
+          <w:p>
+            <w:r>
               <w:t>HTML</w:t>
             </w:r>
           </w:p>
@@ -1777,14 +1616,9 @@
         <w:tc>
           <w:tcPr>
             <w:tcW w:w="4531" w:type="dxa"/>
-            <w:tcMar/>
-          </w:tcPr>
-          <w:p w14:noSpellErr="1">
-            <w:pPr>
-              <w:pStyle w:val="Standaard"/>
-            </w:pPr>
-            <w:r>
-              <w:rPr/>
+          </w:tcPr>
+          <w:p>
+            <w:r>
               <w:t>Voor elementen voor in de site</w:t>
             </w:r>
           </w:p>
@@ -1794,14 +1628,9 @@
         <w:tc>
           <w:tcPr>
             <w:tcW w:w="4531" w:type="dxa"/>
-            <w:tcMar/>
-          </w:tcPr>
-          <w:p w14:noSpellErr="1">
-            <w:pPr>
-              <w:pStyle w:val="Standaard"/>
-            </w:pPr>
-            <w:r>
-              <w:rPr/>
+          </w:tcPr>
+          <w:p>
+            <w:r>
               <w:t>CSS</w:t>
             </w:r>
           </w:p>
@@ -1809,14 +1638,9 @@
         <w:tc>
           <w:tcPr>
             <w:tcW w:w="4531" w:type="dxa"/>
-            <w:tcMar/>
-          </w:tcPr>
-          <w:p w14:noSpellErr="1">
-            <w:pPr>
-              <w:pStyle w:val="Standaard"/>
-            </w:pPr>
-            <w:r>
-              <w:rPr/>
+          </w:tcPr>
+          <w:p>
+            <w:r>
               <w:t>Elementen aanpassen</w:t>
             </w:r>
           </w:p>
@@ -1826,41 +1650,27 @@
         <w:tc>
           <w:tcPr>
             <w:tcW w:w="4531" w:type="dxa"/>
-            <w:tcMar/>
-          </w:tcPr>
-          <w:p w14:noSpellErr="1">
-            <w:pPr>
-              <w:pStyle w:val="Standaard"/>
-            </w:pPr>
-            <w:proofErr w:type="gramStart"/>
-            <w:r>
-              <w:rPr/>
+          </w:tcPr>
+          <w:p>
+            <w:r>
               <w:t>Opdracht gever</w:t>
             </w:r>
-            <w:proofErr w:type="gramEnd"/>
           </w:p>
         </w:tc>
         <w:tc>
           <w:tcPr>
             <w:tcW w:w="4531" w:type="dxa"/>
-            <w:tcMar/>
-          </w:tcPr>
-          <w:p>
-            <w:pPr>
-              <w:pStyle w:val="Standaard"/>
-            </w:pPr>
-            <w:r>
-              <w:rPr/>
+          </w:tcPr>
+          <w:p>
+            <w:r>
               <w:t xml:space="preserve">Zonder </w:t>
             </w:r>
             <w:proofErr w:type="spellStart"/>
             <w:r>
-              <w:rPr/>
               <w:t>opracht</w:t>
             </w:r>
             <w:proofErr w:type="spellEnd"/>
             <w:r>
-              <w:rPr/>
               <w:t xml:space="preserve"> gever geen opdracht</w:t>
             </w:r>
           </w:p>
@@ -1870,31 +1680,19 @@
         <w:tc>
           <w:tcPr>
             <w:tcW w:w="4531" w:type="dxa"/>
-            <w:tcMar/>
-          </w:tcPr>
-          <w:p w14:noSpellErr="1">
-            <w:pPr>
-              <w:pStyle w:val="Standaard"/>
-            </w:pPr>
-            <w:proofErr w:type="gramStart"/>
-            <w:r>
-              <w:rPr/>
+          </w:tcPr>
+          <w:p>
+            <w:r>
               <w:t>motivatie</w:t>
             </w:r>
-            <w:proofErr w:type="gramEnd"/>
           </w:p>
         </w:tc>
         <w:tc>
           <w:tcPr>
             <w:tcW w:w="4531" w:type="dxa"/>
-            <w:tcMar/>
-          </w:tcPr>
-          <w:p w14:noSpellErr="1">
-            <w:pPr>
-              <w:pStyle w:val="Standaard"/>
-            </w:pPr>
-            <w:r>
-              <w:rPr/>
+          </w:tcPr>
+          <w:p>
+            <w:r>
               <w:t>Zonder motivatie geen goede werkhouding</w:t>
             </w:r>
           </w:p>
@@ -1904,14 +1702,9 @@
         <w:tc>
           <w:tcPr>
             <w:tcW w:w="4531" w:type="dxa"/>
-            <w:tcMar/>
-          </w:tcPr>
-          <w:p w14:noSpellErr="1">
-            <w:pPr>
-              <w:pStyle w:val="Standaard"/>
-            </w:pPr>
-            <w:r>
-              <w:rPr/>
+          </w:tcPr>
+          <w:p>
+            <w:r>
               <w:t>Goede teamwork</w:t>
             </w:r>
           </w:p>
@@ -1919,38 +1712,33 @@
         <w:tc>
           <w:tcPr>
             <w:tcW w:w="4531" w:type="dxa"/>
-            <w:tcMar/>
-          </w:tcPr>
-          <w:p w14:noSpellErr="1">
-            <w:pPr>
-              <w:pStyle w:val="Standaard"/>
-            </w:pPr>
-            <w:r>
-              <w:rPr/>
+          </w:tcPr>
+          <w:p>
+            <w:r>
               <w:t>Zonder goede sfeer geen goed resultaat</w:t>
             </w:r>
           </w:p>
         </w:tc>
       </w:tr>
     </w:tbl>
-    <w:p xmlns:wp14="http://schemas.microsoft.com/office/word/2010/wordml" wp14:textId="77777777"/>
-    <w:p xmlns:wp14="http://schemas.microsoft.com/office/word/2010/wordml" wp14:textId="77777777">
+    <w:p/>
+    <w:p>
       <w:r>
         <w:br w:type="page"/>
       </w:r>
     </w:p>
-    <w:p xmlns:wp14="http://schemas.microsoft.com/office/word/2010/wordml" wp14:textId="77777777">
+    <w:p>
       <w:pPr>
         <w:pStyle w:val="Kop1"/>
       </w:pPr>
-      <w:bookmarkStart w:name="_Toc510552" w:id="6"/>
+      <w:bookmarkStart w:id="5" w:name="_Toc510552"/>
       <w:r>
         <w:lastRenderedPageBreak/>
         <w:t>6. Planning</w:t>
       </w:r>
-      <w:bookmarkEnd w:id="6"/>
+      <w:bookmarkEnd w:id="5"/>
     </w:p>
-    <w:p xmlns:wp14="http://schemas.microsoft.com/office/word/2010/wordml" wp14:textId="77777777"/>
+    <w:p/>
     <w:tbl>
       <w:tblPr>
         <w:tblStyle w:val="Tabelraster"/>
@@ -1963,14 +1751,13 @@
         <w:gridCol w:w="2266"/>
         <w:gridCol w:w="2266"/>
       </w:tblGrid>
-      <w:tr xmlns:wp14="http://schemas.microsoft.com/office/word/2010/wordml" wp14:textId="77777777">
+      <w:tr>
         <w:tc>
           <w:tcPr>
             <w:tcW w:w="9062" w:type="dxa"/>
             <w:gridSpan w:val="4"/>
-            <w:tcMar/>
-          </w:tcPr>
-          <w:p wp14:textId="77777777">
+          </w:tcPr>
+          <w:p>
             <w:pPr>
               <w:rPr>
                 <w:b/>
@@ -1985,13 +1772,12 @@
           </w:p>
         </w:tc>
       </w:tr>
-      <w:tr xmlns:wp14="http://schemas.microsoft.com/office/word/2010/wordml" wp14:textId="77777777">
+      <w:tr>
         <w:tc>
           <w:tcPr>
             <w:tcW w:w="2265" w:type="dxa"/>
-            <w:tcMar/>
-          </w:tcPr>
-          <w:p wp14:textId="77777777">
+          </w:tcPr>
+          <w:p>
             <w:pPr>
               <w:rPr>
                 <w:b/>
@@ -2008,9 +1794,8 @@
         <w:tc>
           <w:tcPr>
             <w:tcW w:w="2265" w:type="dxa"/>
-            <w:tcMar/>
-          </w:tcPr>
-          <w:p wp14:textId="77777777">
+          </w:tcPr>
+          <w:p>
             <w:pPr>
               <w:rPr>
                 <w:b/>
@@ -2027,9 +1812,8 @@
         <w:tc>
           <w:tcPr>
             <w:tcW w:w="2266" w:type="dxa"/>
-            <w:tcMar/>
-          </w:tcPr>
-          <w:p wp14:textId="77777777">
+          </w:tcPr>
+          <w:p>
             <w:pPr>
               <w:rPr>
                 <w:b/>
@@ -2046,9 +1830,8 @@
         <w:tc>
           <w:tcPr>
             <w:tcW w:w="2266" w:type="dxa"/>
-            <w:tcMar/>
-          </w:tcPr>
-          <w:p wp14:textId="77777777">
+          </w:tcPr>
+          <w:p>
             <w:pPr>
               <w:rPr>
                 <w:b/>
@@ -2063,13 +1846,12 @@
           </w:p>
         </w:tc>
       </w:tr>
-      <w:tr xmlns:wp14="http://schemas.microsoft.com/office/word/2010/wordml" wp14:textId="77777777">
+      <w:tr>
         <w:tc>
           <w:tcPr>
             <w:tcW w:w="2265" w:type="dxa"/>
-            <w:tcMar/>
-          </w:tcPr>
-          <w:p wp14:textId="77777777">
+          </w:tcPr>
+          <w:p>
             <w:r>
               <w:t>Ontwerpen</w:t>
             </w:r>
@@ -2078,9 +1860,8 @@
         <w:tc>
           <w:tcPr>
             <w:tcW w:w="2265" w:type="dxa"/>
-            <w:tcMar/>
-          </w:tcPr>
-          <w:p wp14:textId="77777777">
+          </w:tcPr>
+          <w:p>
             <w:r>
               <w:t>4-2-2019</w:t>
             </w:r>
@@ -2089,47 +1870,30 @@
         <w:tc>
           <w:tcPr>
             <w:tcW w:w="2266" w:type="dxa"/>
-            <w:tcMar/>
-          </w:tcPr>
-          <w:p wp14:textId="2BBB2D6B">
-            <w:r>
-              <w:rPr/>
-              <w:t>15-</w:t>
-            </w:r>
-            <w:r>
-              <w:rPr/>
-              <w:t>3</w:t>
-            </w:r>
-            <w:r>
-              <w:rPr/>
-              <w:t>-2019</w:t>
+          </w:tcPr>
+          <w:p>
+            <w:r>
+              <w:t>15-3-2019</w:t>
             </w:r>
           </w:p>
         </w:tc>
         <w:tc>
           <w:tcPr>
             <w:tcW w:w="2266" w:type="dxa"/>
-            <w:tcMar/>
-          </w:tcPr>
-          <w:p wp14:textId="2B63AC35">
-            <w:r>
-              <w:rPr/>
-              <w:t>5</w:t>
-            </w:r>
-            <w:r>
-              <w:rPr/>
-              <w:t>weken</w:t>
-            </w:r>
-          </w:p>
-        </w:tc>
-      </w:tr>
-      <w:tr xmlns:wp14="http://schemas.microsoft.com/office/word/2010/wordml" wp14:textId="77777777">
+          </w:tcPr>
+          <w:p>
+            <w:r>
+              <w:t>5weken</w:t>
+            </w:r>
+          </w:p>
+        </w:tc>
+      </w:tr>
+      <w:tr>
         <w:tc>
           <w:tcPr>
             <w:tcW w:w="2265" w:type="dxa"/>
-            <w:tcMar/>
-          </w:tcPr>
-          <w:p wp14:textId="77777777">
+          </w:tcPr>
+          <w:p>
             <w:r>
               <w:t>Realiseren</w:t>
             </w:r>
@@ -2138,11 +1902,9 @@
         <w:tc>
           <w:tcPr>
             <w:tcW w:w="2265" w:type="dxa"/>
-            <w:tcMar/>
-          </w:tcPr>
-          <w:p wp14:textId="76E4C8F4">
-            <w:r>
-              <w:rPr/>
+          </w:tcPr>
+          <w:p>
+            <w:r>
               <w:t>16-3-2019</w:t>
             </w:r>
           </w:p>
@@ -2150,11 +1912,9 @@
         <w:tc>
           <w:tcPr>
             <w:tcW w:w="2266" w:type="dxa"/>
-            <w:tcMar/>
-          </w:tcPr>
-          <w:p wp14:textId="5B34EF74">
-            <w:r>
-              <w:rPr/>
+          </w:tcPr>
+          <w:p>
+            <w:r>
               <w:t>25-5-2019</w:t>
             </w:r>
           </w:p>
@@ -2162,23 +1922,20 @@
         <w:tc>
           <w:tcPr>
             <w:tcW w:w="2266" w:type="dxa"/>
-            <w:tcMar/>
-          </w:tcPr>
-          <w:p w14:noSpellErr="1" wp14:textId="07D6C35C">
-            <w:r>
-              <w:rPr/>
+          </w:tcPr>
+          <w:p>
+            <w:r>
               <w:t>10 weken</w:t>
             </w:r>
           </w:p>
         </w:tc>
       </w:tr>
-      <w:tr xmlns:wp14="http://schemas.microsoft.com/office/word/2010/wordml" wp14:textId="77777777">
+      <w:tr>
         <w:tc>
           <w:tcPr>
             <w:tcW w:w="2265" w:type="dxa"/>
-            <w:tcMar/>
-          </w:tcPr>
-          <w:p wp14:textId="77777777">
+          </w:tcPr>
+          <w:p>
             <w:r>
               <w:t>Testen</w:t>
             </w:r>
@@ -2187,11 +1944,9 @@
         <w:tc>
           <w:tcPr>
             <w:tcW w:w="2265" w:type="dxa"/>
-            <w:tcMar/>
-          </w:tcPr>
-          <w:p wp14:textId="3D2B6125">
-            <w:r>
-              <w:rPr/>
+          </w:tcPr>
+          <w:p>
+            <w:r>
               <w:t>26-5-2019</w:t>
             </w:r>
           </w:p>
@@ -2199,11 +1954,9 @@
         <w:tc>
           <w:tcPr>
             <w:tcW w:w="2266" w:type="dxa"/>
-            <w:tcMar/>
-          </w:tcPr>
-          <w:p wp14:textId="535204D7">
-            <w:r>
-              <w:rPr/>
+          </w:tcPr>
+          <w:p>
+            <w:r>
               <w:t>5-6-2019</w:t>
             </w:r>
           </w:p>
@@ -2211,23 +1964,20 @@
         <w:tc>
           <w:tcPr>
             <w:tcW w:w="2266" w:type="dxa"/>
-            <w:tcMar/>
-          </w:tcPr>
-          <w:p w14:noSpellErr="1" wp14:textId="48C57457">
-            <w:r>
-              <w:rPr/>
+          </w:tcPr>
+          <w:p>
+            <w:r>
               <w:t>2 weken</w:t>
             </w:r>
           </w:p>
         </w:tc>
       </w:tr>
-      <w:tr xmlns:wp14="http://schemas.microsoft.com/office/word/2010/wordml" wp14:textId="77777777">
+      <w:tr>
         <w:tc>
           <w:tcPr>
             <w:tcW w:w="2265" w:type="dxa"/>
-            <w:tcMar/>
-          </w:tcPr>
-          <w:p wp14:textId="77777777">
+          </w:tcPr>
+          <w:p>
             <w:r>
               <w:t>Implementeren</w:t>
             </w:r>
@@ -2236,11 +1986,9 @@
         <w:tc>
           <w:tcPr>
             <w:tcW w:w="2265" w:type="dxa"/>
-            <w:tcMar/>
-          </w:tcPr>
-          <w:p wp14:textId="3D86A162">
-            <w:r>
-              <w:rPr/>
+          </w:tcPr>
+          <w:p>
+            <w:r>
               <w:t>6-6-2019</w:t>
             </w:r>
           </w:p>
@@ -2248,11 +1996,9 @@
         <w:tc>
           <w:tcPr>
             <w:tcW w:w="2266" w:type="dxa"/>
-            <w:tcMar/>
-          </w:tcPr>
-          <w:p wp14:textId="7494CF83">
-            <w:r>
-              <w:rPr/>
+          </w:tcPr>
+          <w:p>
+            <w:r>
               <w:t>13-6-2019</w:t>
             </w:r>
           </w:p>
@@ -2260,27 +2006,25 @@
         <w:tc>
           <w:tcPr>
             <w:tcW w:w="2266" w:type="dxa"/>
-            <w:tcMar/>
-          </w:tcPr>
-          <w:p w14:noSpellErr="1" wp14:textId="1231C72C">
-            <w:r>
-              <w:rPr/>
+          </w:tcPr>
+          <w:p>
+            <w:r>
               <w:t>1 week</w:t>
             </w:r>
           </w:p>
         </w:tc>
       </w:tr>
     </w:tbl>
-    <w:p xmlns:wp14="http://schemas.microsoft.com/office/word/2010/wordml" wp14:textId="77777777">
+    <w:p>
       <w:r>
         <w:br w:type="page"/>
       </w:r>
     </w:p>
-    <w:p xmlns:wp14="http://schemas.microsoft.com/office/word/2010/wordml" wp14:textId="77777777">
+    <w:p>
       <w:pPr>
         <w:pStyle w:val="Kop1"/>
       </w:pPr>
-      <w:bookmarkStart w:name="_Toc510553" w:id="7"/>
+      <w:bookmarkStart w:id="6" w:name="_Toc510553"/>
       <w:r>
         <w:lastRenderedPageBreak/>
         <w:t>7. Taken</w:t>
@@ -2288,7 +2032,7 @@
       <w:r>
         <w:t>lijst</w:t>
       </w:r>
-      <w:bookmarkEnd w:id="7"/>
+      <w:bookmarkEnd w:id="6"/>
     </w:p>
     <w:tbl>
       <w:tblPr>
@@ -2300,12 +2044,12 @@
       <w:tblGrid>
         <w:gridCol w:w="2547"/>
       </w:tblGrid>
-      <w:tr xmlns:wp14="http://schemas.microsoft.com/office/word/2010/wordml" wp14:textId="77777777">
+      <w:tr>
         <w:tc>
           <w:tcPr>
             <w:tcW w:w="2547" w:type="dxa"/>
           </w:tcPr>
-          <w:p wp14:textId="77777777">
+          <w:p>
             <w:pPr>
               <w:rPr>
                 <w:b/>
@@ -2320,52 +2064,52 @@
           </w:p>
         </w:tc>
       </w:tr>
-      <w:tr xmlns:wp14="http://schemas.microsoft.com/office/word/2010/wordml" wp14:textId="77777777">
+      <w:tr>
         <w:tc>
           <w:tcPr>
             <w:tcW w:w="2547" w:type="dxa"/>
             <w:shd w:val="clear" w:color="auto" w:fill="FFF2CC" w:themeFill="accent4" w:themeFillTint="33"/>
           </w:tcPr>
-          <w:p wp14:textId="77777777">
+          <w:p>
             <w:r>
               <w:t>Behoefteanalyse</w:t>
             </w:r>
           </w:p>
         </w:tc>
       </w:tr>
-      <w:tr xmlns:wp14="http://schemas.microsoft.com/office/word/2010/wordml" wp14:textId="77777777">
+      <w:tr>
         <w:tc>
           <w:tcPr>
             <w:tcW w:w="2547" w:type="dxa"/>
             <w:shd w:val="clear" w:color="auto" w:fill="D9E2F3" w:themeFill="accent1" w:themeFillTint="33"/>
           </w:tcPr>
-          <w:p wp14:textId="77777777">
+          <w:p>
             <w:r>
               <w:t>Plan van aanpak</w:t>
             </w:r>
           </w:p>
         </w:tc>
       </w:tr>
-      <w:tr xmlns:wp14="http://schemas.microsoft.com/office/word/2010/wordml" wp14:textId="77777777">
+      <w:tr>
         <w:tc>
           <w:tcPr>
             <w:tcW w:w="2547" w:type="dxa"/>
             <w:shd w:val="clear" w:color="auto" w:fill="FDB1A9"/>
           </w:tcPr>
-          <w:p wp14:textId="77777777">
+          <w:p>
             <w:r>
               <w:t>Functioneel ontwerp</w:t>
             </w:r>
           </w:p>
         </w:tc>
       </w:tr>
-      <w:tr xmlns:wp14="http://schemas.microsoft.com/office/word/2010/wordml" wp14:textId="77777777">
+      <w:tr>
         <w:tc>
           <w:tcPr>
             <w:tcW w:w="2547" w:type="dxa"/>
             <w:shd w:val="clear" w:color="auto" w:fill="F7D5ED"/>
           </w:tcPr>
-          <w:p wp14:textId="77777777">
+          <w:p>
             <w:pPr>
               <w:tabs>
                 <w:tab w:val="right" w:pos="2331"/>
@@ -2380,26 +2124,26 @@
           </w:p>
         </w:tc>
       </w:tr>
-      <w:tr xmlns:wp14="http://schemas.microsoft.com/office/word/2010/wordml" wp14:textId="77777777">
+      <w:tr>
         <w:tc>
           <w:tcPr>
             <w:tcW w:w="2547" w:type="dxa"/>
             <w:shd w:val="clear" w:color="auto" w:fill="E2EFD9" w:themeFill="accent6" w:themeFillTint="33"/>
           </w:tcPr>
-          <w:p wp14:textId="77777777">
+          <w:p>
             <w:r>
               <w:t>Technisch ontwerp</w:t>
             </w:r>
           </w:p>
         </w:tc>
       </w:tr>
-      <w:tr xmlns:wp14="http://schemas.microsoft.com/office/word/2010/wordml" wp14:textId="77777777">
+      <w:tr>
         <w:tc>
           <w:tcPr>
             <w:tcW w:w="2547" w:type="dxa"/>
             <w:shd w:val="clear" w:color="auto" w:fill="FBE4D5" w:themeFill="accent2" w:themeFillTint="33"/>
           </w:tcPr>
-          <w:p wp14:textId="77777777">
+          <w:p>
             <w:r>
               <w:t>Ontwikkelen</w:t>
             </w:r>
@@ -2407,213 +2151,209 @@
         </w:tc>
       </w:tr>
     </w:tbl>
-    <w:p xmlns:wp14="http://schemas.microsoft.com/office/word/2010/wordml" wp14:textId="77777777"/>
-    <w:p xmlns:wp14="http://schemas.microsoft.com/office/word/2010/wordml" wp14:textId="77777777"/>
-    <w:p xmlns:wp14="http://schemas.microsoft.com/office/word/2010/wordml" wp14:textId="77777777"/>
-    <w:p xmlns:wp14="http://schemas.microsoft.com/office/word/2010/wordml" wp14:textId="77777777"/>
-    <w:p xmlns:wp14="http://schemas.microsoft.com/office/word/2010/wordml" wp14:textId="77777777"/>
-    <w:p xmlns:wp14="http://schemas.microsoft.com/office/word/2010/wordml" wp14:textId="77777777"/>
+    <w:p/>
+    <w:p/>
+    <w:p/>
+    <w:p/>
+    <w:p/>
+    <w:p/>
     <w:tbl>
       <w:tblPr>
         <w:tblStyle w:val="Tabelraster"/>
-        <w:tblW w:w="0" w:type="auto"/>
+        <w:tblW w:w="9642" w:type="dxa"/>
         <w:tblLook w:val="04A0" w:firstRow="1" w:lastRow="0" w:firstColumn="1" w:lastColumn="0" w:noHBand="0" w:noVBand="1"/>
       </w:tblPr>
       <w:tblGrid>
-        <w:gridCol w:w="3341"/>
-        <w:gridCol w:w="1327"/>
-        <w:gridCol w:w="1214"/>
-        <w:gridCol w:w="917"/>
-        <w:gridCol w:w="2263"/>
+        <w:gridCol w:w="3214"/>
+        <w:gridCol w:w="3214"/>
+        <w:gridCol w:w="3214"/>
       </w:tblGrid>
-      <w:tr xmlns:wp14="http://schemas.microsoft.com/office/word/2010/wordml" wp14:textId="77777777">
-        <w:tc>
-          <w:tcPr>
-            <w:tcW w:w="9062" w:type="dxa"/>
-            <w:gridSpan w:val="5"/>
-          </w:tcPr>
-          <w:p wp14:textId="77777777">
+      <w:tr>
+        <w:trPr>
+          <w:trHeight w:val="271"/>
+        </w:trPr>
+        <w:tc>
+          <w:tcPr>
+            <w:tcW w:w="3214" w:type="dxa"/>
+            <w:shd w:val="clear" w:color="auto" w:fill="AEAAAA" w:themeFill="background2" w:themeFillShade="BF"/>
+          </w:tcPr>
+          <w:p>
             <w:pPr>
               <w:rPr>
                 <w:b/>
+                <w:color w:val="FFFFFF" w:themeColor="background1"/>
+                <w:lang w:val="en-GB"/>
               </w:rPr>
             </w:pPr>
             <w:r>
               <w:rPr>
                 <w:b/>
-              </w:rPr>
-              <w:t>Takenlijst</w:t>
-            </w:r>
-          </w:p>
-        </w:tc>
-      </w:tr>
-      <w:tr xmlns:wp14="http://schemas.microsoft.com/office/word/2010/wordml" wp14:textId="77777777">
-        <w:tc>
-          <w:tcPr>
-            <w:tcW w:w="3341" w:type="dxa"/>
-          </w:tcPr>
-          <w:p wp14:textId="77777777">
+                <w:color w:val="FFFFFF" w:themeColor="background1"/>
+                <w:lang w:val="en-GB"/>
+              </w:rPr>
+              <w:t>Taken</w:t>
+            </w:r>
+          </w:p>
+        </w:tc>
+        <w:tc>
+          <w:tcPr>
+            <w:tcW w:w="3214" w:type="dxa"/>
+            <w:shd w:val="clear" w:color="auto" w:fill="AEAAAA" w:themeFill="background2" w:themeFillShade="BF"/>
+          </w:tcPr>
+          <w:p>
             <w:pPr>
               <w:rPr>
                 <w:b/>
+                <w:color w:val="FFFFFF" w:themeColor="background1"/>
+                <w:lang w:val="en-GB"/>
+              </w:rPr>
+            </w:pPr>
+            <w:r>
+              <w:rPr>
+                <w:b/>
+                <w:color w:val="FFFFFF" w:themeColor="background1"/>
+                <w:lang w:val="en-GB"/>
+              </w:rPr>
+              <w:t>Begin</w:t>
+            </w:r>
+          </w:p>
+        </w:tc>
+        <w:tc>
+          <w:tcPr>
+            <w:tcW w:w="3214" w:type="dxa"/>
+            <w:shd w:val="clear" w:color="auto" w:fill="AEAAAA" w:themeFill="background2" w:themeFillShade="BF"/>
+          </w:tcPr>
+          <w:p>
+            <w:pPr>
+              <w:rPr>
+                <w:b/>
+                <w:color w:val="FFFFFF" w:themeColor="background1"/>
+                <w:lang w:val="en-GB"/>
               </w:rPr>
             </w:pPr>
             <w:proofErr w:type="spellStart"/>
             <w:r>
               <w:rPr>
                 <w:b/>
-              </w:rPr>
-              <w:t>Subtaak</w:t>
+                <w:color w:val="FFFFFF" w:themeColor="background1"/>
+                <w:lang w:val="en-GB"/>
+              </w:rPr>
+              <w:t>Eind</w:t>
             </w:r>
             <w:proofErr w:type="spellEnd"/>
           </w:p>
         </w:tc>
-        <w:tc>
-          <w:tcPr>
-            <w:tcW w:w="1327" w:type="dxa"/>
-          </w:tcPr>
-          <w:p wp14:textId="77777777">
+      </w:tr>
+      <w:tr>
+        <w:trPr>
+          <w:trHeight w:val="190"/>
+        </w:trPr>
+        <w:tc>
+          <w:tcPr>
+            <w:tcW w:w="3214" w:type="dxa"/>
+          </w:tcPr>
+          <w:p>
             <w:pPr>
               <w:rPr>
-                <w:b/>
+                <w:lang w:val="en-GB"/>
               </w:rPr>
             </w:pPr>
             <w:r>
-              <w:rPr>
-                <w:b/>
-              </w:rPr>
-              <w:t>Begindatum</w:t>
-            </w:r>
-          </w:p>
-        </w:tc>
-        <w:tc>
-          <w:tcPr>
-            <w:tcW w:w="1214" w:type="dxa"/>
-          </w:tcPr>
-          <w:p wp14:textId="77777777">
+              <w:t>Behoefteanalyse</w:t>
+            </w:r>
+          </w:p>
+        </w:tc>
+        <w:tc>
+          <w:tcPr>
+            <w:tcW w:w="3214" w:type="dxa"/>
+          </w:tcPr>
+          <w:p>
             <w:pPr>
               <w:rPr>
-                <w:b/>
+                <w:lang w:val="en-GB"/>
               </w:rPr>
             </w:pPr>
             <w:r>
               <w:rPr>
-                <w:b/>
-              </w:rPr>
-              <w:t>Einddatum</w:t>
-            </w:r>
-          </w:p>
-        </w:tc>
-        <w:tc>
-          <w:tcPr>
-            <w:tcW w:w="917" w:type="dxa"/>
-          </w:tcPr>
-          <w:p wp14:textId="77777777">
+                <w:lang w:val="en-GB"/>
+              </w:rPr>
+              <w:t>12-02-2019</w:t>
+            </w:r>
+          </w:p>
+        </w:tc>
+        <w:tc>
+          <w:tcPr>
+            <w:tcW w:w="3214" w:type="dxa"/>
+          </w:tcPr>
+          <w:p>
             <w:pPr>
               <w:rPr>
-                <w:b/>
+                <w:lang w:val="en-GB"/>
               </w:rPr>
             </w:pPr>
             <w:r>
               <w:rPr>
-                <w:b/>
-              </w:rPr>
-              <w:t>Duur</w:t>
-            </w:r>
-          </w:p>
-        </w:tc>
-        <w:tc>
-          <w:tcPr>
-            <w:tcW w:w="2263" w:type="dxa"/>
-          </w:tcPr>
-          <w:p wp14:textId="77777777">
+                <w:lang w:val="en-GB"/>
+              </w:rPr>
+              <w:t>1</w:t>
+            </w:r>
+            <w:r>
+              <w:rPr>
+                <w:lang w:val="en-GB"/>
+              </w:rPr>
+              <w:t>3</w:t>
+            </w:r>
+            <w:r>
+              <w:rPr>
+                <w:lang w:val="en-GB"/>
+              </w:rPr>
+              <w:t>-02-2019</w:t>
+            </w:r>
+          </w:p>
+        </w:tc>
+      </w:tr>
+      <w:tr>
+        <w:trPr>
+          <w:trHeight w:val="238"/>
+        </w:trPr>
+        <w:tc>
+          <w:tcPr>
+            <w:tcW w:w="3214" w:type="dxa"/>
+          </w:tcPr>
+          <w:p>
             <w:pPr>
               <w:rPr>
-                <w:b/>
+                <w:lang w:val="en-GB"/>
               </w:rPr>
             </w:pPr>
             <w:r>
-              <w:rPr>
-                <w:b/>
-              </w:rPr>
-              <w:t>Betrokkenen</w:t>
-            </w:r>
-          </w:p>
-        </w:tc>
-      </w:tr>
-      <w:tr xmlns:wp14="http://schemas.microsoft.com/office/word/2010/wordml" wp14:textId="77777777">
-        <w:tc>
-          <w:tcPr>
-            <w:tcW w:w="3341" w:type="dxa"/>
-          </w:tcPr>
-          <w:p wp14:textId="77777777">
-            <w:r>
-              <w:t>Ontwikkelomgeving in orde maken</w:t>
-            </w:r>
-          </w:p>
-        </w:tc>
-        <w:tc>
-          <w:tcPr>
-            <w:tcW w:w="1327" w:type="dxa"/>
-          </w:tcPr>
-          <w:p wp14:textId="77777777">
-            <w:r>
-              <w:t>4-2-2019</w:t>
-            </w:r>
-          </w:p>
-        </w:tc>
-        <w:tc>
-          <w:tcPr>
-            <w:tcW w:w="1214" w:type="dxa"/>
-          </w:tcPr>
-          <w:p wp14:textId="77777777">
-            <w:r>
-              <w:t>5-2-2019</w:t>
-            </w:r>
-          </w:p>
-        </w:tc>
-        <w:tc>
-          <w:tcPr>
-            <w:tcW w:w="917" w:type="dxa"/>
-          </w:tcPr>
-          <w:p wp14:textId="77777777">
-            <w:r>
-              <w:t>1 uur</w:t>
-            </w:r>
-          </w:p>
-        </w:tc>
-        <w:tc>
-          <w:tcPr>
-            <w:tcW w:w="2263" w:type="dxa"/>
-          </w:tcPr>
-          <w:p wp14:textId="77777777">
+              <w:t>Plan van aanpak</w:t>
+            </w:r>
+          </w:p>
+        </w:tc>
+        <w:tc>
+          <w:tcPr>
+            <w:tcW w:w="3214" w:type="dxa"/>
+          </w:tcPr>
+          <w:p>
             <w:pPr>
               <w:rPr>
                 <w:lang w:val="en-GB"/>
               </w:rPr>
             </w:pPr>
-            <w:proofErr w:type="spellStart"/>
-            <w:r>
-              <w:rPr>
-                <w:lang w:val="en-GB"/>
-              </w:rPr>
-              <w:t>Netanel</w:t>
-            </w:r>
-            <w:proofErr w:type="spellEnd"/>
-            <w:r>
-              <w:rPr>
-                <w:lang w:val="en-GB"/>
-              </w:rPr>
-              <w:t xml:space="preserve"> </w:t>
-            </w:r>
-            <w:r>
-              <w:rPr>
-                <w:lang w:val="en-GB"/>
-              </w:rPr>
-              <w:t>Dorothea</w:t>
-            </w:r>
-          </w:p>
-          <w:p wp14:textId="77777777">
+            <w:r>
+              <w:rPr>
+                <w:lang w:val="en-GB"/>
+              </w:rPr>
+              <w:t>14-02-2019</w:t>
+            </w:r>
+          </w:p>
+        </w:tc>
+        <w:tc>
+          <w:tcPr>
+            <w:tcW w:w="3214" w:type="dxa"/>
+          </w:tcPr>
+          <w:p>
             <w:pPr>
               <w:rPr>
                 <w:lang w:val="en-GB"/>
@@ -2623,105 +2363,65 @@
               <w:rPr>
                 <w:lang w:val="en-GB"/>
               </w:rPr>
-              <w:t xml:space="preserve">Patrick </w:t>
-            </w:r>
-            <w:proofErr w:type="spellStart"/>
-            <w:r>
-              <w:rPr>
-                <w:lang w:val="en-GB"/>
-              </w:rPr>
-              <w:t>Devilee</w:t>
-            </w:r>
-            <w:proofErr w:type="spellEnd"/>
-          </w:p>
-          <w:p wp14:textId="77777777">
+              <w:t>1</w:t>
+            </w:r>
+            <w:r>
+              <w:rPr>
+                <w:lang w:val="en-GB"/>
+              </w:rPr>
+              <w:t>5</w:t>
+            </w:r>
+            <w:r>
+              <w:rPr>
+                <w:lang w:val="en-GB"/>
+              </w:rPr>
+              <w:t>-02-2019</w:t>
+            </w:r>
+          </w:p>
+        </w:tc>
+      </w:tr>
+      <w:tr>
+        <w:trPr>
+          <w:trHeight w:val="272"/>
+        </w:trPr>
+        <w:tc>
+          <w:tcPr>
+            <w:tcW w:w="3214" w:type="dxa"/>
+          </w:tcPr>
+          <w:p>
             <w:pPr>
               <w:rPr>
                 <w:lang w:val="en-GB"/>
               </w:rPr>
             </w:pPr>
             <w:r>
-              <w:rPr>
-                <w:lang w:val="en-GB"/>
-              </w:rPr>
-              <w:t>Wendy Segaar</w:t>
-            </w:r>
-          </w:p>
-        </w:tc>
-      </w:tr>
-      <w:tr xmlns:wp14="http://schemas.microsoft.com/office/word/2010/wordml" wp14:textId="77777777">
-        <w:tc>
-          <w:tcPr>
-            <w:tcW w:w="3341" w:type="dxa"/>
-          </w:tcPr>
-          <w:p wp14:textId="77777777">
-            <w:r>
-              <w:t>Word-sjabloon maken en kiezen</w:t>
-            </w:r>
-          </w:p>
-        </w:tc>
-        <w:tc>
-          <w:tcPr>
-            <w:tcW w:w="1327" w:type="dxa"/>
-          </w:tcPr>
-          <w:p wp14:textId="77777777">
-            <w:r>
-              <w:t>5-2-2019</w:t>
-            </w:r>
-          </w:p>
-        </w:tc>
-        <w:tc>
-          <w:tcPr>
-            <w:tcW w:w="1214" w:type="dxa"/>
-          </w:tcPr>
-          <w:p wp14:textId="77777777">
-            <w:r>
-              <w:t>5-2-2019</w:t>
-            </w:r>
-          </w:p>
-        </w:tc>
-        <w:tc>
-          <w:tcPr>
-            <w:tcW w:w="917" w:type="dxa"/>
-          </w:tcPr>
-          <w:p wp14:textId="77777777">
-            <w:r>
-              <w:t>30 min</w:t>
-            </w:r>
-          </w:p>
-        </w:tc>
-        <w:tc>
-          <w:tcPr>
-            <w:tcW w:w="2263" w:type="dxa"/>
-          </w:tcPr>
-          <w:p wp14:textId="77777777">
+              <w:t>Functioneel ontwerp</w:t>
+            </w:r>
+          </w:p>
+        </w:tc>
+        <w:tc>
+          <w:tcPr>
+            <w:tcW w:w="3214" w:type="dxa"/>
+          </w:tcPr>
+          <w:p>
             <w:pPr>
               <w:rPr>
                 <w:lang w:val="en-GB"/>
               </w:rPr>
             </w:pPr>
-            <w:proofErr w:type="spellStart"/>
-            <w:r>
-              <w:rPr>
-                <w:lang w:val="en-GB"/>
-              </w:rPr>
-              <w:t>Netanel</w:t>
-            </w:r>
-            <w:proofErr w:type="spellEnd"/>
-            <w:r>
-              <w:rPr>
-                <w:lang w:val="en-GB"/>
-              </w:rPr>
-              <w:t xml:space="preserve"> </w:t>
-            </w:r>
-            <w:r>
-              <w:rPr>
-                <w:lang w:val="en-GB"/>
-              </w:rPr>
-              <w:t>Dorothea</w:t>
-            </w:r>
-          </w:p>
-          <w:p wp14:textId="77777777">
+            <w:r>
+              <w:rPr>
+                <w:lang w:val="en-GB"/>
+              </w:rPr>
+              <w:t>05-03-2019</w:t>
+            </w:r>
+          </w:p>
+        </w:tc>
+        <w:tc>
+          <w:tcPr>
+            <w:tcW w:w="3214" w:type="dxa"/>
+          </w:tcPr>
+          <w:p>
             <w:pPr>
               <w:rPr>
                 <w:lang w:val="en-GB"/>
@@ -2731,125 +2431,53 @@
               <w:rPr>
                 <w:lang w:val="en-GB"/>
               </w:rPr>
-              <w:t xml:space="preserve">Patrick </w:t>
-            </w:r>
-            <w:proofErr w:type="spellStart"/>
-            <w:r>
-              <w:rPr>
-                <w:lang w:val="en-GB"/>
-              </w:rPr>
-              <w:t>Devilee</w:t>
-            </w:r>
-            <w:proofErr w:type="spellEnd"/>
-          </w:p>
-          <w:p wp14:textId="77777777">
+              <w:t>10-03-2019</w:t>
+            </w:r>
+          </w:p>
+        </w:tc>
+      </w:tr>
+      <w:tr>
+        <w:trPr>
+          <w:trHeight w:val="189"/>
+        </w:trPr>
+        <w:tc>
+          <w:tcPr>
+            <w:tcW w:w="3214" w:type="dxa"/>
+          </w:tcPr>
+          <w:p>
             <w:pPr>
               <w:rPr>
                 <w:lang w:val="en-GB"/>
               </w:rPr>
             </w:pPr>
             <w:r>
-              <w:rPr>
-                <w:lang w:val="en-GB"/>
-              </w:rPr>
-              <w:t>Wendy Segaar</w:t>
-            </w:r>
-          </w:p>
-        </w:tc>
-      </w:tr>
-      <w:tr xmlns:wp14="http://schemas.microsoft.com/office/word/2010/wordml" wp14:textId="77777777">
-        <w:tc>
-          <w:tcPr>
-            <w:tcW w:w="3341" w:type="dxa"/>
-          </w:tcPr>
-          <w:p wp14:textId="77777777">
-            <w:r>
-              <w:t>Vragen bedenken</w:t>
-            </w:r>
-          </w:p>
-        </w:tc>
-        <w:tc>
-          <w:tcPr>
-            <w:tcW w:w="1327" w:type="dxa"/>
-          </w:tcPr>
-          <w:p wp14:textId="77777777">
-            <w:r>
-              <w:t>6-2-2019</w:t>
-            </w:r>
-          </w:p>
-        </w:tc>
-        <w:tc>
-          <w:tcPr>
-            <w:tcW w:w="1214" w:type="dxa"/>
-          </w:tcPr>
-          <w:p wp14:textId="77777777">
-            <w:r>
-              <w:t>6-2-2019</w:t>
-            </w:r>
-          </w:p>
-        </w:tc>
-        <w:tc>
-          <w:tcPr>
-            <w:tcW w:w="917" w:type="dxa"/>
-          </w:tcPr>
-          <w:p wp14:textId="77777777">
-            <w:r>
-              <w:t>1 uur</w:t>
-            </w:r>
-          </w:p>
-        </w:tc>
-        <w:tc>
-          <w:tcPr>
-            <w:tcW w:w="2263" w:type="dxa"/>
-          </w:tcPr>
-          <w:p wp14:textId="77777777">
+              <w:t>Grafisch ontwerp</w:t>
+            </w:r>
+          </w:p>
+        </w:tc>
+        <w:tc>
+          <w:tcPr>
+            <w:tcW w:w="3214" w:type="dxa"/>
+          </w:tcPr>
+          <w:p>
             <w:pPr>
               <w:rPr>
                 <w:lang w:val="en-GB"/>
               </w:rPr>
             </w:pPr>
-            <w:proofErr w:type="spellStart"/>
-            <w:r>
-              <w:rPr>
-                <w:lang w:val="en-GB"/>
-              </w:rPr>
-              <w:t>Netanel</w:t>
-            </w:r>
-            <w:proofErr w:type="spellEnd"/>
-            <w:r>
-              <w:rPr>
-                <w:lang w:val="en-GB"/>
-              </w:rPr>
-              <w:t xml:space="preserve"> </w:t>
-            </w:r>
-            <w:r>
-              <w:rPr>
-                <w:lang w:val="en-GB"/>
-              </w:rPr>
-              <w:t>Dorothea</w:t>
-            </w:r>
-            <w:r>
-              <w:rPr>
-                <w:lang w:val="en-GB"/>
-              </w:rPr>
-              <w:br/>
-            </w:r>
-            <w:r>
-              <w:rPr>
-                <w:lang w:val="en-GB"/>
-              </w:rPr>
-              <w:t xml:space="preserve">Patrick </w:t>
-            </w:r>
-            <w:proofErr w:type="spellStart"/>
-            <w:r>
-              <w:rPr>
-                <w:lang w:val="en-GB"/>
-              </w:rPr>
-              <w:t>Devilee</w:t>
-            </w:r>
-            <w:proofErr w:type="spellEnd"/>
-          </w:p>
-          <w:p wp14:textId="77777777">
+            <w:r>
+              <w:rPr>
+                <w:lang w:val="en-GB"/>
+              </w:rPr>
+              <w:t>11-03-2019</w:t>
+            </w:r>
+          </w:p>
+        </w:tc>
+        <w:tc>
+          <w:tcPr>
+            <w:tcW w:w="3214" w:type="dxa"/>
+          </w:tcPr>
+          <w:p>
             <w:pPr>
               <w:rPr>
                 <w:lang w:val="en-GB"/>
@@ -2859,724 +2487,35 @@
               <w:rPr>
                 <w:lang w:val="en-GB"/>
               </w:rPr>
-              <w:t>Wendy Segaar</w:t>
-            </w:r>
-          </w:p>
-        </w:tc>
-      </w:tr>
-      <w:tr xmlns:wp14="http://schemas.microsoft.com/office/word/2010/wordml" wp14:textId="77777777">
-        <w:tc>
-          <w:tcPr>
-            <w:tcW w:w="3341" w:type="dxa"/>
-            <w:shd w:val="clear" w:color="auto" w:fill="FFF2CC" w:themeFill="accent4" w:themeFillTint="33"/>
-          </w:tcPr>
-          <w:p wp14:textId="77777777">
-            <w:r>
-              <w:t xml:space="preserve">Samenvatting project schrijven </w:t>
-            </w:r>
-            <w:r>
-              <w:t>(1.)</w:t>
-            </w:r>
-          </w:p>
-        </w:tc>
-        <w:tc>
-          <w:tcPr>
-            <w:tcW w:w="1327" w:type="dxa"/>
-            <w:shd w:val="clear" w:color="auto" w:fill="FFF2CC" w:themeFill="accent4" w:themeFillTint="33"/>
-          </w:tcPr>
-          <w:p wp14:textId="77777777">
-            <w:r>
-              <w:t>8-2-2019</w:t>
-            </w:r>
-          </w:p>
-        </w:tc>
-        <w:tc>
-          <w:tcPr>
-            <w:tcW w:w="1214" w:type="dxa"/>
-            <w:shd w:val="clear" w:color="auto" w:fill="FFF2CC" w:themeFill="accent4" w:themeFillTint="33"/>
-          </w:tcPr>
-          <w:p wp14:textId="77777777">
-            <w:r>
-              <w:t>8-2-2-2019</w:t>
-            </w:r>
-          </w:p>
-        </w:tc>
-        <w:tc>
-          <w:tcPr>
-            <w:tcW w:w="917" w:type="dxa"/>
-            <w:shd w:val="clear" w:color="auto" w:fill="FFF2CC" w:themeFill="accent4" w:themeFillTint="33"/>
-          </w:tcPr>
-          <w:p wp14:textId="77777777">
-            <w:r>
-              <w:t>10</w:t>
-            </w:r>
-            <w:r>
-              <w:t xml:space="preserve"> min</w:t>
-            </w:r>
-          </w:p>
-        </w:tc>
-        <w:tc>
-          <w:tcPr>
-            <w:tcW w:w="2263" w:type="dxa"/>
-            <w:shd w:val="clear" w:color="auto" w:fill="FFF2CC" w:themeFill="accent4" w:themeFillTint="33"/>
-          </w:tcPr>
-          <w:p wp14:textId="77777777">
-            <w:r>
-              <w:t>Wendy Segaar</w:t>
-            </w:r>
-          </w:p>
-        </w:tc>
-      </w:tr>
-      <w:tr xmlns:wp14="http://schemas.microsoft.com/office/word/2010/wordml" wp14:textId="77777777">
-        <w:tc>
-          <w:tcPr>
-            <w:tcW w:w="3341" w:type="dxa"/>
-            <w:shd w:val="clear" w:color="auto" w:fill="FFF2CC" w:themeFill="accent4" w:themeFillTint="33"/>
-          </w:tcPr>
-          <w:p wp14:textId="77777777">
-            <w:r>
-              <w:t xml:space="preserve">Aanleiding </w:t>
-            </w:r>
-            <w:r>
-              <w:t xml:space="preserve">schrijven </w:t>
-            </w:r>
-            <w:r>
-              <w:t>(2.)</w:t>
-            </w:r>
-          </w:p>
-        </w:tc>
-        <w:tc>
-          <w:tcPr>
-            <w:tcW w:w="1327" w:type="dxa"/>
-            <w:shd w:val="clear" w:color="auto" w:fill="FFF2CC" w:themeFill="accent4" w:themeFillTint="33"/>
-          </w:tcPr>
-          <w:p wp14:textId="77777777"/>
-        </w:tc>
-        <w:tc>
-          <w:tcPr>
-            <w:tcW w:w="1214" w:type="dxa"/>
-            <w:shd w:val="clear" w:color="auto" w:fill="FFF2CC" w:themeFill="accent4" w:themeFillTint="33"/>
-          </w:tcPr>
-          <w:p wp14:textId="77777777"/>
-        </w:tc>
-        <w:tc>
-          <w:tcPr>
-            <w:tcW w:w="917" w:type="dxa"/>
-            <w:shd w:val="clear" w:color="auto" w:fill="FFF2CC" w:themeFill="accent4" w:themeFillTint="33"/>
-          </w:tcPr>
-          <w:p wp14:textId="77777777">
-            <w:r>
-              <w:t>10 min</w:t>
-            </w:r>
-          </w:p>
-        </w:tc>
-        <w:tc>
-          <w:tcPr>
-            <w:tcW w:w="2263" w:type="dxa"/>
-            <w:shd w:val="clear" w:color="auto" w:fill="FFF2CC" w:themeFill="accent4" w:themeFillTint="33"/>
-          </w:tcPr>
-          <w:p wp14:textId="77777777">
-            <w:r>
-              <w:t xml:space="preserve">Patrick </w:t>
-            </w:r>
-            <w:proofErr w:type="spellStart"/>
-            <w:r>
-              <w:t>Devilee</w:t>
-            </w:r>
-            <w:proofErr w:type="spellEnd"/>
-          </w:p>
-        </w:tc>
-      </w:tr>
-      <w:tr xmlns:wp14="http://schemas.microsoft.com/office/word/2010/wordml" wp14:textId="77777777">
-        <w:tc>
-          <w:tcPr>
-            <w:tcW w:w="3341" w:type="dxa"/>
-            <w:shd w:val="clear" w:color="auto" w:fill="FFF2CC" w:themeFill="accent4" w:themeFillTint="33"/>
-          </w:tcPr>
-          <w:p wp14:textId="77777777">
-            <w:r>
-              <w:t>Applicatie beschrijven (3.)</w:t>
-            </w:r>
-          </w:p>
-        </w:tc>
-        <w:tc>
-          <w:tcPr>
-            <w:tcW w:w="1327" w:type="dxa"/>
-            <w:shd w:val="clear" w:color="auto" w:fill="FFF2CC" w:themeFill="accent4" w:themeFillTint="33"/>
-          </w:tcPr>
-          <w:p wp14:textId="77777777"/>
-        </w:tc>
-        <w:tc>
-          <w:tcPr>
-            <w:tcW w:w="1214" w:type="dxa"/>
-            <w:shd w:val="clear" w:color="auto" w:fill="FFF2CC" w:themeFill="accent4" w:themeFillTint="33"/>
-          </w:tcPr>
-          <w:p wp14:textId="77777777"/>
-        </w:tc>
-        <w:tc>
-          <w:tcPr>
-            <w:tcW w:w="917" w:type="dxa"/>
-            <w:shd w:val="clear" w:color="auto" w:fill="FFF2CC" w:themeFill="accent4" w:themeFillTint="33"/>
-          </w:tcPr>
-          <w:p wp14:textId="77777777">
-            <w:r>
-              <w:t>15 min</w:t>
-            </w:r>
-          </w:p>
-        </w:tc>
-        <w:tc>
-          <w:tcPr>
-            <w:tcW w:w="2263" w:type="dxa"/>
-            <w:shd w:val="clear" w:color="auto" w:fill="FFF2CC" w:themeFill="accent4" w:themeFillTint="33"/>
-          </w:tcPr>
-          <w:p wp14:textId="77777777">
-            <w:r>
-              <w:t>Wendy Segaar</w:t>
-            </w:r>
-          </w:p>
-        </w:tc>
-      </w:tr>
-      <w:tr xmlns:wp14="http://schemas.microsoft.com/office/word/2010/wordml" wp14:textId="77777777">
-        <w:tc>
-          <w:tcPr>
-            <w:tcW w:w="3341" w:type="dxa"/>
-            <w:shd w:val="clear" w:color="auto" w:fill="FFF2CC" w:themeFill="accent4" w:themeFillTint="33"/>
-          </w:tcPr>
-          <w:p wp14:textId="77777777">
-            <w:r>
-              <w:t xml:space="preserve">Doelen </w:t>
-            </w:r>
-            <w:r>
-              <w:t>beschrijven (4.)</w:t>
-            </w:r>
-          </w:p>
-        </w:tc>
-        <w:tc>
-          <w:tcPr>
-            <w:tcW w:w="1327" w:type="dxa"/>
-            <w:shd w:val="clear" w:color="auto" w:fill="FFF2CC" w:themeFill="accent4" w:themeFillTint="33"/>
-          </w:tcPr>
-          <w:p wp14:textId="77777777"/>
-        </w:tc>
-        <w:tc>
-          <w:tcPr>
-            <w:tcW w:w="1214" w:type="dxa"/>
-            <w:shd w:val="clear" w:color="auto" w:fill="FFF2CC" w:themeFill="accent4" w:themeFillTint="33"/>
-          </w:tcPr>
-          <w:p wp14:textId="77777777"/>
-        </w:tc>
-        <w:tc>
-          <w:tcPr>
-            <w:tcW w:w="917" w:type="dxa"/>
-            <w:shd w:val="clear" w:color="auto" w:fill="FFF2CC" w:themeFill="accent4" w:themeFillTint="33"/>
-          </w:tcPr>
-          <w:p wp14:textId="77777777">
-            <w:r>
-              <w:t>10 min</w:t>
-            </w:r>
-          </w:p>
-        </w:tc>
-        <w:tc>
-          <w:tcPr>
-            <w:tcW w:w="2263" w:type="dxa"/>
-            <w:shd w:val="clear" w:color="auto" w:fill="FFF2CC" w:themeFill="accent4" w:themeFillTint="33"/>
-          </w:tcPr>
-          <w:p wp14:textId="77777777">
-            <w:proofErr w:type="spellStart"/>
-            <w:r>
-              <w:t>Netanel</w:t>
-            </w:r>
-            <w:proofErr w:type="spellEnd"/>
-            <w:r>
-              <w:t xml:space="preserve"> Dorothea</w:t>
-            </w:r>
-          </w:p>
-        </w:tc>
-      </w:tr>
-      <w:tr xmlns:wp14="http://schemas.microsoft.com/office/word/2010/wordml" wp14:textId="77777777">
-        <w:tc>
-          <w:tcPr>
-            <w:tcW w:w="3341" w:type="dxa"/>
-            <w:shd w:val="clear" w:color="auto" w:fill="FFF2CC" w:themeFill="accent4" w:themeFillTint="33"/>
-          </w:tcPr>
-          <w:p wp14:textId="77777777">
-            <w:r>
-              <w:t>Doelgroepen beschrijven (5.)</w:t>
-            </w:r>
-          </w:p>
-        </w:tc>
-        <w:tc>
-          <w:tcPr>
-            <w:tcW w:w="1327" w:type="dxa"/>
-            <w:shd w:val="clear" w:color="auto" w:fill="FFF2CC" w:themeFill="accent4" w:themeFillTint="33"/>
-          </w:tcPr>
-          <w:p wp14:textId="77777777"/>
-        </w:tc>
-        <w:tc>
-          <w:tcPr>
-            <w:tcW w:w="1214" w:type="dxa"/>
-            <w:shd w:val="clear" w:color="auto" w:fill="FFF2CC" w:themeFill="accent4" w:themeFillTint="33"/>
-          </w:tcPr>
-          <w:p wp14:textId="77777777"/>
-        </w:tc>
-        <w:tc>
-          <w:tcPr>
-            <w:tcW w:w="917" w:type="dxa"/>
-            <w:shd w:val="clear" w:color="auto" w:fill="FFF2CC" w:themeFill="accent4" w:themeFillTint="33"/>
-          </w:tcPr>
-          <w:p wp14:textId="77777777">
-            <w:r>
-              <w:t>10 min</w:t>
-            </w:r>
-          </w:p>
-        </w:tc>
-        <w:tc>
-          <w:tcPr>
-            <w:tcW w:w="2263" w:type="dxa"/>
-            <w:shd w:val="clear" w:color="auto" w:fill="FFF2CC" w:themeFill="accent4" w:themeFillTint="33"/>
-          </w:tcPr>
-          <w:p wp14:textId="77777777">
-            <w:r>
-              <w:t>Wendy Segaar</w:t>
-            </w:r>
-          </w:p>
-        </w:tc>
-      </w:tr>
-      <w:tr xmlns:wp14="http://schemas.microsoft.com/office/word/2010/wordml" wp14:textId="77777777">
-        <w:tc>
-          <w:tcPr>
-            <w:tcW w:w="3341" w:type="dxa"/>
-            <w:shd w:val="clear" w:color="auto" w:fill="FFF2CC" w:themeFill="accent4" w:themeFillTint="33"/>
-          </w:tcPr>
-          <w:p wp14:textId="77777777">
-            <w:r>
-              <w:t>Vormgeving beschrijven (6.)</w:t>
-            </w:r>
-          </w:p>
-        </w:tc>
-        <w:tc>
-          <w:tcPr>
-            <w:tcW w:w="1327" w:type="dxa"/>
-            <w:shd w:val="clear" w:color="auto" w:fill="FFF2CC" w:themeFill="accent4" w:themeFillTint="33"/>
-          </w:tcPr>
-          <w:p wp14:textId="77777777"/>
-        </w:tc>
-        <w:tc>
-          <w:tcPr>
-            <w:tcW w:w="1214" w:type="dxa"/>
-            <w:shd w:val="clear" w:color="auto" w:fill="FFF2CC" w:themeFill="accent4" w:themeFillTint="33"/>
-          </w:tcPr>
-          <w:p wp14:textId="77777777"/>
-        </w:tc>
-        <w:tc>
-          <w:tcPr>
-            <w:tcW w:w="917" w:type="dxa"/>
-            <w:shd w:val="clear" w:color="auto" w:fill="FFF2CC" w:themeFill="accent4" w:themeFillTint="33"/>
-          </w:tcPr>
-          <w:p wp14:textId="77777777">
-            <w:r>
-              <w:t>10 min</w:t>
-            </w:r>
-          </w:p>
-        </w:tc>
-        <w:tc>
-          <w:tcPr>
-            <w:tcW w:w="2263" w:type="dxa"/>
-            <w:shd w:val="clear" w:color="auto" w:fill="FFF2CC" w:themeFill="accent4" w:themeFillTint="33"/>
-          </w:tcPr>
-          <w:p wp14:textId="77777777">
-            <w:proofErr w:type="spellStart"/>
-            <w:r>
-              <w:t>Netanel</w:t>
-            </w:r>
-            <w:proofErr w:type="spellEnd"/>
-            <w:r>
-              <w:t xml:space="preserve"> Dorothea</w:t>
-            </w:r>
-          </w:p>
-        </w:tc>
-      </w:tr>
-      <w:tr xmlns:wp14="http://schemas.microsoft.com/office/word/2010/wordml" wp14:textId="77777777">
-        <w:tc>
-          <w:tcPr>
-            <w:tcW w:w="3341" w:type="dxa"/>
-            <w:shd w:val="clear" w:color="auto" w:fill="FFF2CC" w:themeFill="accent4" w:themeFillTint="33"/>
-          </w:tcPr>
-          <w:p wp14:textId="77777777">
-            <w:r>
-              <w:t>Informatie beschrijven (7.)</w:t>
-            </w:r>
-          </w:p>
-        </w:tc>
-        <w:tc>
-          <w:tcPr>
-            <w:tcW w:w="1327" w:type="dxa"/>
-            <w:shd w:val="clear" w:color="auto" w:fill="FFF2CC" w:themeFill="accent4" w:themeFillTint="33"/>
-          </w:tcPr>
-          <w:p wp14:textId="77777777"/>
-        </w:tc>
-        <w:tc>
-          <w:tcPr>
-            <w:tcW w:w="1214" w:type="dxa"/>
-            <w:shd w:val="clear" w:color="auto" w:fill="FFF2CC" w:themeFill="accent4" w:themeFillTint="33"/>
-          </w:tcPr>
-          <w:p wp14:textId="77777777"/>
-        </w:tc>
-        <w:tc>
-          <w:tcPr>
-            <w:tcW w:w="917" w:type="dxa"/>
-            <w:shd w:val="clear" w:color="auto" w:fill="FFF2CC" w:themeFill="accent4" w:themeFillTint="33"/>
-          </w:tcPr>
-          <w:p wp14:textId="77777777">
-            <w:r>
-              <w:t>10 min</w:t>
-            </w:r>
-          </w:p>
-        </w:tc>
-        <w:tc>
-          <w:tcPr>
-            <w:tcW w:w="2263" w:type="dxa"/>
-            <w:shd w:val="clear" w:color="auto" w:fill="FFF2CC" w:themeFill="accent4" w:themeFillTint="33"/>
-          </w:tcPr>
-          <w:p wp14:textId="77777777">
-            <w:r>
-              <w:t>Wendy Segaar</w:t>
-            </w:r>
-          </w:p>
-        </w:tc>
-      </w:tr>
-      <w:tr xmlns:wp14="http://schemas.microsoft.com/office/word/2010/wordml" wp14:textId="77777777">
-        <w:tc>
-          <w:tcPr>
-            <w:tcW w:w="3341" w:type="dxa"/>
-            <w:shd w:val="clear" w:color="auto" w:fill="FFF2CC" w:themeFill="accent4" w:themeFillTint="33"/>
-          </w:tcPr>
-          <w:p wp14:textId="77777777">
-            <w:r>
-              <w:t>Interactie beschrijven (8.)</w:t>
-            </w:r>
-          </w:p>
-        </w:tc>
-        <w:tc>
-          <w:tcPr>
-            <w:tcW w:w="1327" w:type="dxa"/>
-            <w:shd w:val="clear" w:color="auto" w:fill="FFF2CC" w:themeFill="accent4" w:themeFillTint="33"/>
-          </w:tcPr>
-          <w:p wp14:textId="77777777"/>
-        </w:tc>
-        <w:tc>
-          <w:tcPr>
-            <w:tcW w:w="1214" w:type="dxa"/>
-            <w:shd w:val="clear" w:color="auto" w:fill="FFF2CC" w:themeFill="accent4" w:themeFillTint="33"/>
-          </w:tcPr>
-          <w:p wp14:textId="77777777"/>
-        </w:tc>
-        <w:tc>
-          <w:tcPr>
-            <w:tcW w:w="917" w:type="dxa"/>
-            <w:shd w:val="clear" w:color="auto" w:fill="FFF2CC" w:themeFill="accent4" w:themeFillTint="33"/>
-          </w:tcPr>
-          <w:p wp14:textId="77777777">
-            <w:r>
-              <w:t>15 min</w:t>
-            </w:r>
-          </w:p>
-        </w:tc>
-        <w:tc>
-          <w:tcPr>
-            <w:tcW w:w="2263" w:type="dxa"/>
-            <w:shd w:val="clear" w:color="auto" w:fill="FFF2CC" w:themeFill="accent4" w:themeFillTint="33"/>
-          </w:tcPr>
-          <w:p wp14:textId="77777777">
-            <w:r>
-              <w:t xml:space="preserve">Patrick </w:t>
-            </w:r>
-            <w:proofErr w:type="spellStart"/>
-            <w:r>
-              <w:t>Devilee</w:t>
-            </w:r>
-            <w:proofErr w:type="spellEnd"/>
-          </w:p>
-        </w:tc>
-      </w:tr>
-      <w:tr xmlns:wp14="http://schemas.microsoft.com/office/word/2010/wordml" wp14:textId="77777777">
-        <w:tc>
-          <w:tcPr>
-            <w:tcW w:w="3341" w:type="dxa"/>
-            <w:shd w:val="clear" w:color="auto" w:fill="FFF2CC" w:themeFill="accent4" w:themeFillTint="33"/>
-          </w:tcPr>
-          <w:p wp14:textId="77777777">
-            <w:r>
-              <w:t>Overige info beschrijven (9.)</w:t>
-            </w:r>
-          </w:p>
-        </w:tc>
-        <w:tc>
-          <w:tcPr>
-            <w:tcW w:w="1327" w:type="dxa"/>
-            <w:shd w:val="clear" w:color="auto" w:fill="FFF2CC" w:themeFill="accent4" w:themeFillTint="33"/>
-          </w:tcPr>
-          <w:p wp14:textId="77777777"/>
-        </w:tc>
-        <w:tc>
-          <w:tcPr>
-            <w:tcW w:w="1214" w:type="dxa"/>
-            <w:shd w:val="clear" w:color="auto" w:fill="FFF2CC" w:themeFill="accent4" w:themeFillTint="33"/>
-          </w:tcPr>
-          <w:p wp14:textId="77777777"/>
-        </w:tc>
-        <w:tc>
-          <w:tcPr>
-            <w:tcW w:w="917" w:type="dxa"/>
-            <w:shd w:val="clear" w:color="auto" w:fill="FFF2CC" w:themeFill="accent4" w:themeFillTint="33"/>
-          </w:tcPr>
-          <w:p wp14:textId="77777777">
-            <w:r>
-              <w:t>?</w:t>
-            </w:r>
-          </w:p>
-        </w:tc>
-        <w:tc>
-          <w:tcPr>
-            <w:tcW w:w="2263" w:type="dxa"/>
-            <w:shd w:val="clear" w:color="auto" w:fill="FFF2CC" w:themeFill="accent4" w:themeFillTint="33"/>
-          </w:tcPr>
-          <w:p wp14:textId="77777777"/>
-        </w:tc>
-      </w:tr>
-      <w:tr xmlns:wp14="http://schemas.microsoft.com/office/word/2010/wordml" wp14:textId="77777777">
-        <w:tc>
-          <w:tcPr>
-            <w:tcW w:w="3341" w:type="dxa"/>
-            <w:shd w:val="clear" w:color="auto" w:fill="D9E2F3" w:themeFill="accent1" w:themeFillTint="33"/>
-          </w:tcPr>
-          <w:p wp14:textId="77777777">
-            <w:r>
-              <w:t>Inleiding plan v aanpak schrijven (1.)</w:t>
-            </w:r>
-          </w:p>
-        </w:tc>
-        <w:tc>
-          <w:tcPr>
-            <w:tcW w:w="1327" w:type="dxa"/>
-            <w:shd w:val="clear" w:color="auto" w:fill="D9E2F3" w:themeFill="accent1" w:themeFillTint="33"/>
-          </w:tcPr>
-          <w:p wp14:textId="77777777"/>
-        </w:tc>
-        <w:tc>
-          <w:tcPr>
-            <w:tcW w:w="1214" w:type="dxa"/>
-            <w:shd w:val="clear" w:color="auto" w:fill="D9E2F3" w:themeFill="accent1" w:themeFillTint="33"/>
-          </w:tcPr>
-          <w:p wp14:textId="77777777"/>
-        </w:tc>
-        <w:tc>
-          <w:tcPr>
-            <w:tcW w:w="917" w:type="dxa"/>
-            <w:shd w:val="clear" w:color="auto" w:fill="D9E2F3" w:themeFill="accent1" w:themeFillTint="33"/>
-          </w:tcPr>
-          <w:p wp14:textId="77777777">
-            <w:r>
-              <w:t>10 min</w:t>
-            </w:r>
-          </w:p>
-        </w:tc>
-        <w:tc>
-          <w:tcPr>
-            <w:tcW w:w="2263" w:type="dxa"/>
-            <w:shd w:val="clear" w:color="auto" w:fill="D9E2F3" w:themeFill="accent1" w:themeFillTint="33"/>
-          </w:tcPr>
-          <w:p wp14:textId="77777777"/>
-        </w:tc>
-      </w:tr>
-      <w:tr xmlns:wp14="http://schemas.microsoft.com/office/word/2010/wordml" wp14:textId="77777777">
-        <w:tc>
-          <w:tcPr>
-            <w:tcW w:w="3341" w:type="dxa"/>
-            <w:shd w:val="clear" w:color="auto" w:fill="D9E2F3" w:themeFill="accent1" w:themeFillTint="33"/>
-          </w:tcPr>
-          <w:p wp14:textId="77777777">
-            <w:r>
-              <w:t>Doelstelling schrijven (2.)</w:t>
-            </w:r>
-          </w:p>
-        </w:tc>
-        <w:tc>
-          <w:tcPr>
-            <w:tcW w:w="1327" w:type="dxa"/>
-            <w:shd w:val="clear" w:color="auto" w:fill="D9E2F3" w:themeFill="accent1" w:themeFillTint="33"/>
-          </w:tcPr>
-          <w:p wp14:textId="77777777"/>
-        </w:tc>
-        <w:tc>
-          <w:tcPr>
-            <w:tcW w:w="1214" w:type="dxa"/>
-            <w:shd w:val="clear" w:color="auto" w:fill="D9E2F3" w:themeFill="accent1" w:themeFillTint="33"/>
-          </w:tcPr>
-          <w:p wp14:textId="77777777"/>
-        </w:tc>
-        <w:tc>
-          <w:tcPr>
-            <w:tcW w:w="917" w:type="dxa"/>
-            <w:shd w:val="clear" w:color="auto" w:fill="D9E2F3" w:themeFill="accent1" w:themeFillTint="33"/>
-          </w:tcPr>
-          <w:p wp14:textId="77777777">
-            <w:r>
-              <w:t>10 min</w:t>
-            </w:r>
-          </w:p>
-        </w:tc>
-        <w:tc>
-          <w:tcPr>
-            <w:tcW w:w="2263" w:type="dxa"/>
-            <w:shd w:val="clear" w:color="auto" w:fill="D9E2F3" w:themeFill="accent1" w:themeFillTint="33"/>
-          </w:tcPr>
-          <w:p wp14:textId="77777777"/>
-        </w:tc>
-      </w:tr>
-      <w:tr xmlns:wp14="http://schemas.microsoft.com/office/word/2010/wordml" wp14:textId="77777777">
-        <w:tc>
-          <w:tcPr>
-            <w:tcW w:w="3341" w:type="dxa"/>
-            <w:shd w:val="clear" w:color="auto" w:fill="D9E2F3" w:themeFill="accent1" w:themeFillTint="33"/>
-          </w:tcPr>
-          <w:p wp14:textId="77777777">
-            <w:r>
-              <w:t>Omschrijving schrijven (3.)</w:t>
-            </w:r>
-          </w:p>
-        </w:tc>
-        <w:tc>
-          <w:tcPr>
-            <w:tcW w:w="1327" w:type="dxa"/>
-            <w:shd w:val="clear" w:color="auto" w:fill="D9E2F3" w:themeFill="accent1" w:themeFillTint="33"/>
-          </w:tcPr>
-          <w:p wp14:textId="77777777"/>
-        </w:tc>
-        <w:tc>
-          <w:tcPr>
-            <w:tcW w:w="1214" w:type="dxa"/>
-            <w:shd w:val="clear" w:color="auto" w:fill="D9E2F3" w:themeFill="accent1" w:themeFillTint="33"/>
-          </w:tcPr>
-          <w:p wp14:textId="77777777"/>
-        </w:tc>
-        <w:tc>
-          <w:tcPr>
-            <w:tcW w:w="917" w:type="dxa"/>
-            <w:shd w:val="clear" w:color="auto" w:fill="D9E2F3" w:themeFill="accent1" w:themeFillTint="33"/>
-          </w:tcPr>
-          <w:p wp14:textId="77777777">
-            <w:r>
-              <w:t>10 min</w:t>
-            </w:r>
-          </w:p>
-        </w:tc>
-        <w:tc>
-          <w:tcPr>
-            <w:tcW w:w="2263" w:type="dxa"/>
-            <w:shd w:val="clear" w:color="auto" w:fill="D9E2F3" w:themeFill="accent1" w:themeFillTint="33"/>
-          </w:tcPr>
-          <w:p wp14:textId="77777777"/>
-        </w:tc>
-      </w:tr>
-      <w:tr xmlns:wp14="http://schemas.microsoft.com/office/word/2010/wordml" wp14:textId="77777777">
-        <w:tc>
-          <w:tcPr>
-            <w:tcW w:w="3341" w:type="dxa"/>
-            <w:shd w:val="clear" w:color="auto" w:fill="D9E2F3" w:themeFill="accent1" w:themeFillTint="33"/>
-          </w:tcPr>
-          <w:p wp14:textId="77777777">
-            <w:r>
-              <w:t>Projectgroep beschrijven (4.)</w:t>
-            </w:r>
-          </w:p>
-        </w:tc>
-        <w:tc>
-          <w:tcPr>
-            <w:tcW w:w="1327" w:type="dxa"/>
-            <w:shd w:val="clear" w:color="auto" w:fill="D9E2F3" w:themeFill="accent1" w:themeFillTint="33"/>
-          </w:tcPr>
-          <w:p wp14:textId="77777777">
-            <w:r>
-              <w:t>8-2-2019</w:t>
-            </w:r>
-          </w:p>
-        </w:tc>
-        <w:tc>
-          <w:tcPr>
-            <w:tcW w:w="1214" w:type="dxa"/>
-            <w:shd w:val="clear" w:color="auto" w:fill="D9E2F3" w:themeFill="accent1" w:themeFillTint="33"/>
-          </w:tcPr>
-          <w:p wp14:textId="77777777">
-            <w:r>
-              <w:t>8-2-2019</w:t>
-            </w:r>
-          </w:p>
-        </w:tc>
-        <w:tc>
-          <w:tcPr>
-            <w:tcW w:w="917" w:type="dxa"/>
-            <w:shd w:val="clear" w:color="auto" w:fill="D9E2F3" w:themeFill="accent1" w:themeFillTint="33"/>
-          </w:tcPr>
-          <w:p wp14:textId="77777777">
-            <w:r>
-              <w:t>10 min</w:t>
-            </w:r>
-          </w:p>
-        </w:tc>
-        <w:tc>
-          <w:tcPr>
-            <w:tcW w:w="2263" w:type="dxa"/>
-            <w:shd w:val="clear" w:color="auto" w:fill="D9E2F3" w:themeFill="accent1" w:themeFillTint="33"/>
-          </w:tcPr>
-          <w:p wp14:textId="77777777">
+              <w:t>16-03-2019</w:t>
+            </w:r>
+          </w:p>
+        </w:tc>
+      </w:tr>
+      <w:tr>
+        <w:trPr>
+          <w:trHeight w:val="206"/>
+        </w:trPr>
+        <w:tc>
+          <w:tcPr>
+            <w:tcW w:w="3214" w:type="dxa"/>
+          </w:tcPr>
+          <w:p>
             <w:pPr>
               <w:rPr>
                 <w:lang w:val="en-GB"/>
               </w:rPr>
             </w:pPr>
-            <w:proofErr w:type="spellStart"/>
-            <w:r>
-              <w:rPr>
-                <w:lang w:val="en-GB"/>
-              </w:rPr>
-              <w:t>Netanel</w:t>
-            </w:r>
-            <w:proofErr w:type="spellEnd"/>
-            <w:r>
-              <w:rPr>
-                <w:lang w:val="en-GB"/>
-              </w:rPr>
-              <w:t xml:space="preserve"> </w:t>
-            </w:r>
-            <w:r>
-              <w:rPr>
-                <w:lang w:val="en-GB"/>
-              </w:rPr>
-              <w:t>Dorothea</w:t>
-            </w:r>
-            <w:r>
-              <w:rPr>
-                <w:lang w:val="en-GB"/>
-              </w:rPr>
-              <w:br/>
-            </w:r>
-            <w:r>
-              <w:rPr>
-                <w:lang w:val="en-GB"/>
-              </w:rPr>
-              <w:t xml:space="preserve">Patrick </w:t>
-            </w:r>
-            <w:proofErr w:type="spellStart"/>
-            <w:r>
-              <w:rPr>
-                <w:lang w:val="en-GB"/>
-              </w:rPr>
-              <w:t>Devilee</w:t>
-            </w:r>
-            <w:proofErr w:type="spellEnd"/>
-          </w:p>
-          <w:p wp14:textId="77777777">
+            <w:r>
+              <w:t>Technisch ontwerp</w:t>
+            </w:r>
+          </w:p>
+        </w:tc>
+        <w:tc>
+          <w:tcPr>
+            <w:tcW w:w="3214" w:type="dxa"/>
+          </w:tcPr>
+          <w:p>
             <w:pPr>
               <w:rPr>
                 <w:lang w:val="en-GB"/>
@@ -3586,139 +2525,106 @@
               <w:rPr>
                 <w:lang w:val="en-GB"/>
               </w:rPr>
-              <w:t>Wendy Segaar</w:t>
-            </w:r>
-          </w:p>
-        </w:tc>
-      </w:tr>
-      <w:tr xmlns:wp14="http://schemas.microsoft.com/office/word/2010/wordml" wp14:textId="77777777">
-        <w:tc>
-          <w:tcPr>
-            <w:tcW w:w="3341" w:type="dxa"/>
-            <w:shd w:val="clear" w:color="auto" w:fill="D9E2F3" w:themeFill="accent1" w:themeFillTint="33"/>
-          </w:tcPr>
-          <w:p wp14:textId="77777777">
-            <w:r>
-              <w:t>Benodigdheden</w:t>
-            </w:r>
-            <w:r>
-              <w:t xml:space="preserve"> beschrijven (5.)</w:t>
-            </w:r>
-          </w:p>
-        </w:tc>
-        <w:tc>
-          <w:tcPr>
-            <w:tcW w:w="1327" w:type="dxa"/>
-            <w:shd w:val="clear" w:color="auto" w:fill="D9E2F3" w:themeFill="accent1" w:themeFillTint="33"/>
-          </w:tcPr>
-          <w:p wp14:textId="77777777">
-            <w:r>
-              <w:t>8-2-2019</w:t>
-            </w:r>
-          </w:p>
-        </w:tc>
-        <w:tc>
-          <w:tcPr>
-            <w:tcW w:w="1214" w:type="dxa"/>
-            <w:shd w:val="clear" w:color="auto" w:fill="D9E2F3" w:themeFill="accent1" w:themeFillTint="33"/>
-          </w:tcPr>
-          <w:p wp14:textId="77777777">
-            <w:r>
-              <w:t>8-2-2019</w:t>
-            </w:r>
-          </w:p>
-        </w:tc>
-        <w:tc>
-          <w:tcPr>
-            <w:tcW w:w="917" w:type="dxa"/>
-            <w:shd w:val="clear" w:color="auto" w:fill="D9E2F3" w:themeFill="accent1" w:themeFillTint="33"/>
-          </w:tcPr>
-          <w:p wp14:textId="77777777">
-            <w:r>
-              <w:t>15 min</w:t>
-            </w:r>
-          </w:p>
-        </w:tc>
-        <w:tc>
-          <w:tcPr>
-            <w:tcW w:w="2263" w:type="dxa"/>
-            <w:shd w:val="clear" w:color="auto" w:fill="D9E2F3" w:themeFill="accent1" w:themeFillTint="33"/>
-          </w:tcPr>
-          <w:p wp14:textId="77777777">
+              <w:t>17-03-2019</w:t>
+            </w:r>
+          </w:p>
+        </w:tc>
+        <w:tc>
+          <w:tcPr>
+            <w:tcW w:w="3214" w:type="dxa"/>
+          </w:tcPr>
+          <w:p>
             <w:pPr>
               <w:rPr>
                 <w:lang w:val="en-GB"/>
               </w:rPr>
             </w:pPr>
-            <w:proofErr w:type="spellStart"/>
-            <w:r>
-              <w:rPr>
-                <w:lang w:val="en-GB"/>
-              </w:rPr>
-              <w:t>Netanel</w:t>
-            </w:r>
-            <w:proofErr w:type="spellEnd"/>
-            <w:r>
-              <w:rPr>
-                <w:lang w:val="en-GB"/>
-              </w:rPr>
-              <w:t xml:space="preserve"> </w:t>
-            </w:r>
-            <w:r>
-              <w:rPr>
-                <w:lang w:val="en-GB"/>
-              </w:rPr>
-              <w:t>Dorothea</w:t>
-            </w:r>
-            <w:r>
-              <w:rPr>
-                <w:lang w:val="en-GB"/>
-              </w:rPr>
-              <w:br/>
-            </w:r>
-            <w:r>
-              <w:rPr>
-                <w:lang w:val="en-GB"/>
-              </w:rPr>
-              <w:t xml:space="preserve">Patrick </w:t>
-            </w:r>
-            <w:proofErr w:type="spellStart"/>
-            <w:r>
-              <w:rPr>
-                <w:lang w:val="en-GB"/>
-              </w:rPr>
-              <w:t>Devilee</w:t>
-            </w:r>
-            <w:proofErr w:type="spellEnd"/>
-          </w:p>
-          <w:p wp14:textId="77777777">
+            <w:r>
+              <w:rPr>
+                <w:lang w:val="en-GB"/>
+              </w:rPr>
+              <w:t>23-03-2019</w:t>
+            </w:r>
+          </w:p>
+        </w:tc>
+      </w:tr>
+      <w:tr>
+        <w:trPr>
+          <w:trHeight w:val="196"/>
+        </w:trPr>
+        <w:tc>
+          <w:tcPr>
+            <w:tcW w:w="3214" w:type="dxa"/>
+          </w:tcPr>
+          <w:p>
             <w:pPr>
               <w:rPr>
                 <w:lang w:val="en-GB"/>
               </w:rPr>
             </w:pPr>
             <w:r>
-              <w:rPr>
-                <w:lang w:val="en-GB"/>
-              </w:rPr>
-              <w:t>Wendy Segaar</w:t>
+              <w:t>Ontwikkelen</w:t>
+            </w:r>
+          </w:p>
+        </w:tc>
+        <w:tc>
+          <w:tcPr>
+            <w:tcW w:w="3214" w:type="dxa"/>
+          </w:tcPr>
+          <w:p>
+            <w:pPr>
+              <w:rPr>
+                <w:lang w:val="en-GB"/>
+              </w:rPr>
+            </w:pPr>
+            <w:r>
+              <w:rPr>
+                <w:lang w:val="en-GB"/>
+              </w:rPr>
+              <w:t>24-03-2019</w:t>
+            </w:r>
+          </w:p>
+        </w:tc>
+        <w:tc>
+          <w:tcPr>
+            <w:tcW w:w="3214" w:type="dxa"/>
+          </w:tcPr>
+          <w:p>
+            <w:pPr>
+              <w:rPr>
+                <w:lang w:val="en-GB"/>
+              </w:rPr>
+            </w:pPr>
+            <w:r>
+              <w:rPr>
+                <w:lang w:val="en-GB"/>
+              </w:rPr>
+              <w:t>20-04-2019</w:t>
             </w:r>
           </w:p>
         </w:tc>
       </w:tr>
     </w:tbl>
-    <w:p xmlns:wp14="http://schemas.microsoft.com/office/word/2010/wordml" wp14:textId="77777777">
+    <w:p>
       <w:pPr>
         <w:rPr>
           <w:lang w:val="en-GB"/>
         </w:rPr>
       </w:pPr>
     </w:p>
-    <w:p xmlns:wp14="http://schemas.microsoft.com/office/word/2010/wordml" wp14:textId="77777777"/>
+    <w:p>
+      <w:pPr>
+        <w:rPr>
+          <w:lang w:val="en-US"/>
+        </w:rPr>
+      </w:pPr>
+      <w:bookmarkStart w:id="7" w:name="_GoBack"/>
+      <w:bookmarkEnd w:id="7"/>
+    </w:p>
     <w:sectPr>
       <w:headerReference w:type="default" r:id="rId13"/>
       <w:footerReference w:type="default" r:id="rId14"/>
-      <w:pgSz w:w="11906" w:h="16838" w:orient="portrait"/>
+      <w:pgSz w:w="11906" w:h="16838"/>
       <w:pgMar w:top="1417" w:right="1417" w:bottom="1417" w:left="1417" w:header="708" w:footer="708" w:gutter="0"/>
       <w:cols w:space="708"/>
       <w:titlePg/>
@@ -3731,7 +2637,7 @@
 <file path=word/endnotes.xml><?xml version="1.0" encoding="utf-8"?>
 <w:endnotes xmlns:wpc="http://schemas.microsoft.com/office/word/2010/wordprocessingCanvas" xmlns:cx="http://schemas.microsoft.com/office/drawing/2014/chartex" xmlns:cx1="http://schemas.microsoft.com/office/drawing/2015/9/8/chartex" xmlns:cx2="http://schemas.microsoft.com/office/drawing/2015/10/21/chartex" xmlns:cx3="http://schemas.microsoft.com/office/drawing/2016/5/9/chartex" xmlns:cx4="http://schemas.microsoft.com/office/drawing/2016/5/10/chartex" xmlns:cx5="http://schemas.microsoft.com/office/drawing/2016/5/11/chartex" xmlns:cx6="http://schemas.microsoft.com/office/drawing/2016/5/12/chartex" xmlns:cx7="http://schemas.microsoft.com/office/drawing/2016/5/13/chartex" xmlns:cx8="http://schemas.microsoft.com/office/drawing/2016/5/14/chartex" xmlns:mc="http://schemas.openxmlformats.org/markup-compatibility/2006" xmlns:aink="http://schemas.microsoft.com/office/drawing/2016/ink" xmlns:am3d="http://schemas.microsoft.com/office/drawing/2017/model3d" xmlns:o="urn:schemas-microsoft-com:office:office" xmlns:r="http://schemas.openxmlformats.org/officeDocument/2006/relationships" xmlns:m="http://schemas.openxmlformats.org/officeDocument/2006/math" xmlns:v="urn:schemas-microsoft-com:vml" xmlns:wp14="http://schemas.microsoft.com/office/word/2010/wordprocessingDrawing" xmlns:wp="http://schemas.openxmlformats.org/drawingml/2006/wordprocessingDrawing" xmlns:w10="urn:schemas-microsoft-com:office:word" xmlns:w="http://schemas.openxmlformats.org/wordprocessingml/2006/main" xmlns:w14="http://schemas.microsoft.com/office/word/2010/wordml" xmlns:w15="http://schemas.microsoft.com/office/word/2012/wordml" xmlns:w16cid="http://schemas.microsoft.com/office/word/2016/wordml/cid" xmlns:w16se="http://schemas.microsoft.com/office/word/2015/wordml/symex" xmlns:wpg="http://schemas.microsoft.com/office/word/2010/wordprocessingGroup" xmlns:wpi="http://schemas.microsoft.com/office/word/2010/wordprocessingInk" xmlns:wne="http://schemas.microsoft.com/office/word/2006/wordml" xmlns:wps="http://schemas.microsoft.com/office/word/2010/wordprocessingShape" mc:Ignorable="w14 w15 w16se w16cid wp14">
   <w:endnote w:type="separator" w:id="-1">
-    <w:p xmlns:wp14="http://schemas.microsoft.com/office/word/2010/wordml" wp14:textId="77777777">
+    <w:p>
       <w:pPr>
         <w:spacing w:after="0" w:line="240" w:lineRule="auto"/>
       </w:pPr>
@@ -3741,7 +2647,7 @@
     </w:p>
   </w:endnote>
   <w:endnote w:type="continuationSeparator" w:id="0">
-    <w:p xmlns:wp14="http://schemas.microsoft.com/office/word/2010/wordml" wp14:textId="77777777">
+    <w:p>
       <w:pPr>
         <w:spacing w:after="0" w:line="240" w:lineRule="auto"/>
       </w:pPr>
@@ -3765,7 +2671,7 @@
     </w:sdtPr>
     <w:sdtEndPr/>
     <w:sdtContent>
-      <w:p xmlns:wp14="http://schemas.microsoft.com/office/word/2010/wordml" wp14:textId="77777777">
+      <w:p>
         <w:pPr>
           <w:pStyle w:val="Voettekst"/>
           <w:jc w:val="right"/>
@@ -3788,7 +2694,7 @@
       </w:p>
     </w:sdtContent>
   </w:sdt>
-  <w:p xmlns:wp14="http://schemas.microsoft.com/office/word/2010/wordml" wp14:textId="77777777">
+  <w:p>
     <w:pPr>
       <w:pStyle w:val="Koptekst"/>
       <w:rPr>
@@ -3813,16 +2719,8 @@
       <w:rPr>
         <w:lang w:val="en-US"/>
       </w:rPr>
-      <w:t xml:space="preserve"> </w:t>
+      <w:t xml:space="preserve"> Netanel</w:t>
     </w:r>
-    <w:proofErr w:type="spellStart"/>
-    <w:r>
-      <w:rPr>
-        <w:lang w:val="en-US"/>
-      </w:rPr>
-      <w:t>Netanel</w:t>
-    </w:r>
-    <w:proofErr w:type="spellEnd"/>
   </w:p>
 </w:ftr>
 </file>
@@ -3830,7 +2728,7 @@
 <file path=word/footnotes.xml><?xml version="1.0" encoding="utf-8"?>
 <w:footnotes xmlns:wpc="http://schemas.microsoft.com/office/word/2010/wordprocessingCanvas" xmlns:cx="http://schemas.microsoft.com/office/drawing/2014/chartex" xmlns:cx1="http://schemas.microsoft.com/office/drawing/2015/9/8/chartex" xmlns:cx2="http://schemas.microsoft.com/office/drawing/2015/10/21/chartex" xmlns:cx3="http://schemas.microsoft.com/office/drawing/2016/5/9/chartex" xmlns:cx4="http://schemas.microsoft.com/office/drawing/2016/5/10/chartex" xmlns:cx5="http://schemas.microsoft.com/office/drawing/2016/5/11/chartex" xmlns:cx6="http://schemas.microsoft.com/office/drawing/2016/5/12/chartex" xmlns:cx7="http://schemas.microsoft.com/office/drawing/2016/5/13/chartex" xmlns:cx8="http://schemas.microsoft.com/office/drawing/2016/5/14/chartex" xmlns:mc="http://schemas.openxmlformats.org/markup-compatibility/2006" xmlns:aink="http://schemas.microsoft.com/office/drawing/2016/ink" xmlns:am3d="http://schemas.microsoft.com/office/drawing/2017/model3d" xmlns:o="urn:schemas-microsoft-com:office:office" xmlns:r="http://schemas.openxmlformats.org/officeDocument/2006/relationships" xmlns:m="http://schemas.openxmlformats.org/officeDocument/2006/math" xmlns:v="urn:schemas-microsoft-com:vml" xmlns:wp14="http://schemas.microsoft.com/office/word/2010/wordprocessingDrawing" xmlns:wp="http://schemas.openxmlformats.org/drawingml/2006/wordprocessingDrawing" xmlns:w10="urn:schemas-microsoft-com:office:word" xmlns:w="http://schemas.openxmlformats.org/wordprocessingml/2006/main" xmlns:w14="http://schemas.microsoft.com/office/word/2010/wordml" xmlns:w15="http://schemas.microsoft.com/office/word/2012/wordml" xmlns:w16cid="http://schemas.microsoft.com/office/word/2016/wordml/cid" xmlns:w16se="http://schemas.microsoft.com/office/word/2015/wordml/symex" xmlns:wpg="http://schemas.microsoft.com/office/word/2010/wordprocessingGroup" xmlns:wpi="http://schemas.microsoft.com/office/word/2010/wordprocessingInk" xmlns:wne="http://schemas.microsoft.com/office/word/2006/wordml" xmlns:wps="http://schemas.microsoft.com/office/word/2010/wordprocessingShape" mc:Ignorable="w14 w15 w16se w16cid wp14">
   <w:footnote w:type="separator" w:id="-1">
-    <w:p xmlns:wp14="http://schemas.microsoft.com/office/word/2010/wordml" wp14:textId="77777777">
+    <w:p>
       <w:pPr>
         <w:spacing w:after="0" w:line="240" w:lineRule="auto"/>
       </w:pPr>
@@ -3840,7 +2738,7 @@
     </w:p>
   </w:footnote>
   <w:footnote w:type="continuationSeparator" w:id="0">
-    <w:p xmlns:wp14="http://schemas.microsoft.com/office/word/2010/wordml" wp14:textId="77777777">
+    <w:p>
       <w:pPr>
         <w:spacing w:after="0" w:line="240" w:lineRule="auto"/>
       </w:pPr>
@@ -3854,7 +2752,7 @@
 
 <file path=word/header1.xml><?xml version="1.0" encoding="utf-8"?>
 <w:hdr xmlns:wpc="http://schemas.microsoft.com/office/word/2010/wordprocessingCanvas" xmlns:cx="http://schemas.microsoft.com/office/drawing/2014/chartex" xmlns:cx1="http://schemas.microsoft.com/office/drawing/2015/9/8/chartex" xmlns:cx2="http://schemas.microsoft.com/office/drawing/2015/10/21/chartex" xmlns:cx3="http://schemas.microsoft.com/office/drawing/2016/5/9/chartex" xmlns:cx4="http://schemas.microsoft.com/office/drawing/2016/5/10/chartex" xmlns:cx5="http://schemas.microsoft.com/office/drawing/2016/5/11/chartex" xmlns:cx6="http://schemas.microsoft.com/office/drawing/2016/5/12/chartex" xmlns:cx7="http://schemas.microsoft.com/office/drawing/2016/5/13/chartex" xmlns:cx8="http://schemas.microsoft.com/office/drawing/2016/5/14/chartex" xmlns:mc="http://schemas.openxmlformats.org/markup-compatibility/2006" xmlns:aink="http://schemas.microsoft.com/office/drawing/2016/ink" xmlns:am3d="http://schemas.microsoft.com/office/drawing/2017/model3d" xmlns:o="urn:schemas-microsoft-com:office:office" xmlns:r="http://schemas.openxmlformats.org/officeDocument/2006/relationships" xmlns:m="http://schemas.openxmlformats.org/officeDocument/2006/math" xmlns:v="urn:schemas-microsoft-com:vml" xmlns:wp14="http://schemas.microsoft.com/office/word/2010/wordprocessingDrawing" xmlns:wp="http://schemas.openxmlformats.org/drawingml/2006/wordprocessingDrawing" xmlns:w10="urn:schemas-microsoft-com:office:word" xmlns:w="http://schemas.openxmlformats.org/wordprocessingml/2006/main" xmlns:w14="http://schemas.microsoft.com/office/word/2010/wordml" xmlns:w15="http://schemas.microsoft.com/office/word/2012/wordml" xmlns:w16cid="http://schemas.microsoft.com/office/word/2016/wordml/cid" xmlns:w16se="http://schemas.microsoft.com/office/word/2015/wordml/symex" xmlns:wpg="http://schemas.microsoft.com/office/word/2010/wordprocessingGroup" xmlns:wpi="http://schemas.microsoft.com/office/word/2010/wordprocessingInk" xmlns:wne="http://schemas.microsoft.com/office/word/2006/wordml" xmlns:wps="http://schemas.microsoft.com/office/word/2010/wordprocessingShape" mc:Ignorable="w14 w15 w16se w16cid wp14">
-  <w:p xmlns:wp14="http://schemas.microsoft.com/office/word/2010/wordml" wp14:textId="77777777">
+  <w:p>
     <w:pPr>
       <w:pStyle w:val="Koptekst"/>
       <w:rPr>
@@ -3904,7 +2802,7 @@
         <w:ind w:left="720" w:hanging="360"/>
       </w:pPr>
       <w:rPr>
-        <w:rFonts w:hint="default" w:ascii="Calibri" w:hAnsi="Calibri" w:cs="Calibri" w:eastAsiaTheme="minorHAnsi"/>
+        <w:rFonts w:ascii="Calibri" w:eastAsiaTheme="minorHAnsi" w:hAnsi="Calibri" w:cs="Calibri" w:hint="default"/>
       </w:rPr>
     </w:lvl>
     <w:lvl w:ilvl="1" w:tplc="04130003" w:tentative="1">
@@ -3916,7 +2814,7 @@
         <w:ind w:left="1440" w:hanging="360"/>
       </w:pPr>
       <w:rPr>
-        <w:rFonts w:hint="default" w:ascii="Courier New" w:hAnsi="Courier New" w:cs="Courier New"/>
+        <w:rFonts w:ascii="Courier New" w:hAnsi="Courier New" w:cs="Courier New" w:hint="default"/>
       </w:rPr>
     </w:lvl>
     <w:lvl w:ilvl="2" w:tplc="04130005" w:tentative="1">
@@ -3928,7 +2826,7 @@
         <w:ind w:left="2160" w:hanging="360"/>
       </w:pPr>
       <w:rPr>
-        <w:rFonts w:hint="default" w:ascii="Wingdings" w:hAnsi="Wingdings"/>
+        <w:rFonts w:ascii="Wingdings" w:hAnsi="Wingdings" w:hint="default"/>
       </w:rPr>
     </w:lvl>
     <w:lvl w:ilvl="3" w:tplc="04130001" w:tentative="1">
@@ -3940,7 +2838,7 @@
         <w:ind w:left="2880" w:hanging="360"/>
       </w:pPr>
       <w:rPr>
-        <w:rFonts w:hint="default" w:ascii="Symbol" w:hAnsi="Symbol"/>
+        <w:rFonts w:ascii="Symbol" w:hAnsi="Symbol" w:hint="default"/>
       </w:rPr>
     </w:lvl>
     <w:lvl w:ilvl="4" w:tplc="04130003" w:tentative="1">
@@ -3952,7 +2850,7 @@
         <w:ind w:left="3600" w:hanging="360"/>
       </w:pPr>
       <w:rPr>
-        <w:rFonts w:hint="default" w:ascii="Courier New" w:hAnsi="Courier New" w:cs="Courier New"/>
+        <w:rFonts w:ascii="Courier New" w:hAnsi="Courier New" w:cs="Courier New" w:hint="default"/>
       </w:rPr>
     </w:lvl>
     <w:lvl w:ilvl="5" w:tplc="04130005" w:tentative="1">
@@ -3964,7 +2862,7 @@
         <w:ind w:left="4320" w:hanging="360"/>
       </w:pPr>
       <w:rPr>
-        <w:rFonts w:hint="default" w:ascii="Wingdings" w:hAnsi="Wingdings"/>
+        <w:rFonts w:ascii="Wingdings" w:hAnsi="Wingdings" w:hint="default"/>
       </w:rPr>
     </w:lvl>
     <w:lvl w:ilvl="6" w:tplc="04130001" w:tentative="1">
@@ -3976,7 +2874,7 @@
         <w:ind w:left="5040" w:hanging="360"/>
       </w:pPr>
       <w:rPr>
-        <w:rFonts w:hint="default" w:ascii="Symbol" w:hAnsi="Symbol"/>
+        <w:rFonts w:ascii="Symbol" w:hAnsi="Symbol" w:hint="default"/>
       </w:rPr>
     </w:lvl>
     <w:lvl w:ilvl="7" w:tplc="04130003" w:tentative="1">
@@ -3988,7 +2886,7 @@
         <w:ind w:left="5760" w:hanging="360"/>
       </w:pPr>
       <w:rPr>
-        <w:rFonts w:hint="default" w:ascii="Courier New" w:hAnsi="Courier New" w:cs="Courier New"/>
+        <w:rFonts w:ascii="Courier New" w:hAnsi="Courier New" w:cs="Courier New" w:hint="default"/>
       </w:rPr>
     </w:lvl>
     <w:lvl w:ilvl="8" w:tplc="04130005" w:tentative="1">
@@ -4000,7 +2898,7 @@
         <w:ind w:left="6480" w:hanging="360"/>
       </w:pPr>
       <w:rPr>
-        <w:rFonts w:hint="default" w:ascii="Wingdings" w:hAnsi="Wingdings"/>
+        <w:rFonts w:ascii="Wingdings" w:hAnsi="Wingdings" w:hint="default"/>
       </w:rPr>
     </w:lvl>
   </w:abstractNum>
@@ -4103,11 +3001,11 @@
 </file>
 
 <file path=word/styles.xml><?xml version="1.0" encoding="utf-8"?>
-<w:styles xmlns:wp14="http://schemas.microsoft.com/office/word/2010/wordprocessingDrawing" xmlns:mc="http://schemas.openxmlformats.org/markup-compatibility/2006" xmlns:r="http://schemas.openxmlformats.org/officeDocument/2006/relationships" xmlns:w="http://schemas.openxmlformats.org/wordprocessingml/2006/main" xmlns:w14="http://schemas.microsoft.com/office/word/2010/wordml" xmlns:w15="http://schemas.microsoft.com/office/word/2012/wordml" xmlns:w16cid="http://schemas.microsoft.com/office/word/2016/wordml/cid" xmlns:w16se="http://schemas.microsoft.com/office/word/2015/wordml/symex" mc:Ignorable="w14 w15 w16se w16cid wp14">
+<w:styles xmlns:mc="http://schemas.openxmlformats.org/markup-compatibility/2006" xmlns:r="http://schemas.openxmlformats.org/officeDocument/2006/relationships" xmlns:w="http://schemas.openxmlformats.org/wordprocessingml/2006/main" xmlns:w14="http://schemas.microsoft.com/office/word/2010/wordml" xmlns:w15="http://schemas.microsoft.com/office/word/2012/wordml" xmlns:w16cid="http://schemas.microsoft.com/office/word/2016/wordml/cid" xmlns:w16se="http://schemas.microsoft.com/office/word/2015/wordml/symex" mc:Ignorable="w14 w15 w16se w16cid">
   <w:docDefaults>
     <w:rPrDefault>
       <w:rPr>
-        <w:rFonts w:asciiTheme="minorHAnsi" w:hAnsiTheme="minorHAnsi" w:eastAsiaTheme="minorHAnsi" w:cstheme="minorBidi"/>
+        <w:rFonts w:asciiTheme="minorHAnsi" w:eastAsiaTheme="minorHAnsi" w:hAnsiTheme="minorHAnsi" w:cstheme="minorBidi"/>
         <w:sz w:val="22"/>
         <w:szCs w:val="22"/>
         <w:lang w:val="nl-NL" w:eastAsia="en-US" w:bidi="ar-SA"/>
@@ -4122,14 +3020,14 @@
   <w:latentStyles w:defLockedState="0" w:defUIPriority="99" w:defSemiHidden="0" w:defUnhideWhenUsed="0" w:defQFormat="0" w:count="375">
     <w:lsdException w:name="Normal" w:uiPriority="0" w:qFormat="1"/>
     <w:lsdException w:name="heading 1" w:uiPriority="9" w:qFormat="1"/>
-    <w:lsdException w:name="heading 2" w:uiPriority="9" w:semiHidden="1" w:unhideWhenUsed="1" w:qFormat="1"/>
-    <w:lsdException w:name="heading 3" w:uiPriority="9" w:semiHidden="1" w:unhideWhenUsed="1" w:qFormat="1"/>
-    <w:lsdException w:name="heading 4" w:uiPriority="9" w:semiHidden="1" w:unhideWhenUsed="1" w:qFormat="1"/>
-    <w:lsdException w:name="heading 5" w:uiPriority="9" w:semiHidden="1" w:unhideWhenUsed="1" w:qFormat="1"/>
-    <w:lsdException w:name="heading 6" w:uiPriority="9" w:semiHidden="1" w:unhideWhenUsed="1" w:qFormat="1"/>
-    <w:lsdException w:name="heading 7" w:uiPriority="9" w:semiHidden="1" w:unhideWhenUsed="1" w:qFormat="1"/>
-    <w:lsdException w:name="heading 8" w:uiPriority="9" w:semiHidden="1" w:unhideWhenUsed="1" w:qFormat="1"/>
-    <w:lsdException w:name="heading 9" w:uiPriority="9" w:semiHidden="1" w:unhideWhenUsed="1" w:qFormat="1"/>
+    <w:lsdException w:name="heading 2" w:semiHidden="1" w:uiPriority="9" w:unhideWhenUsed="1" w:qFormat="1"/>
+    <w:lsdException w:name="heading 3" w:semiHidden="1" w:uiPriority="9" w:unhideWhenUsed="1" w:qFormat="1"/>
+    <w:lsdException w:name="heading 4" w:semiHidden="1" w:uiPriority="9" w:unhideWhenUsed="1" w:qFormat="1"/>
+    <w:lsdException w:name="heading 5" w:semiHidden="1" w:uiPriority="9" w:unhideWhenUsed="1" w:qFormat="1"/>
+    <w:lsdException w:name="heading 6" w:semiHidden="1" w:uiPriority="9" w:unhideWhenUsed="1" w:qFormat="1"/>
+    <w:lsdException w:name="heading 7" w:semiHidden="1" w:uiPriority="9" w:unhideWhenUsed="1" w:qFormat="1"/>
+    <w:lsdException w:name="heading 8" w:semiHidden="1" w:uiPriority="9" w:unhideWhenUsed="1" w:qFormat="1"/>
+    <w:lsdException w:name="heading 9" w:semiHidden="1" w:uiPriority="9" w:unhideWhenUsed="1" w:qFormat="1"/>
     <w:lsdException w:name="index 1" w:semiHidden="1" w:unhideWhenUsed="1"/>
     <w:lsdException w:name="index 2" w:semiHidden="1" w:unhideWhenUsed="1"/>
     <w:lsdException w:name="index 3" w:semiHidden="1" w:unhideWhenUsed="1"/>
@@ -4139,22 +3037,22 @@
     <w:lsdException w:name="index 7" w:semiHidden="1" w:unhideWhenUsed="1"/>
     <w:lsdException w:name="index 8" w:semiHidden="1" w:unhideWhenUsed="1"/>
     <w:lsdException w:name="index 9" w:semiHidden="1" w:unhideWhenUsed="1"/>
-    <w:lsdException w:name="toc 1" w:uiPriority="39" w:semiHidden="1" w:unhideWhenUsed="1"/>
-    <w:lsdException w:name="toc 2" w:uiPriority="39" w:semiHidden="1" w:unhideWhenUsed="1"/>
-    <w:lsdException w:name="toc 3" w:uiPriority="39" w:semiHidden="1" w:unhideWhenUsed="1"/>
-    <w:lsdException w:name="toc 4" w:uiPriority="39" w:semiHidden="1" w:unhideWhenUsed="1"/>
-    <w:lsdException w:name="toc 5" w:uiPriority="39" w:semiHidden="1" w:unhideWhenUsed="1"/>
-    <w:lsdException w:name="toc 6" w:uiPriority="39" w:semiHidden="1" w:unhideWhenUsed="1"/>
-    <w:lsdException w:name="toc 7" w:uiPriority="39" w:semiHidden="1" w:unhideWhenUsed="1"/>
-    <w:lsdException w:name="toc 8" w:uiPriority="39" w:semiHidden="1" w:unhideWhenUsed="1"/>
-    <w:lsdException w:name="toc 9" w:uiPriority="39" w:semiHidden="1" w:unhideWhenUsed="1"/>
+    <w:lsdException w:name="toc 1" w:semiHidden="1" w:uiPriority="39" w:unhideWhenUsed="1"/>
+    <w:lsdException w:name="toc 2" w:semiHidden="1" w:uiPriority="39" w:unhideWhenUsed="1"/>
+    <w:lsdException w:name="toc 3" w:semiHidden="1" w:uiPriority="39" w:unhideWhenUsed="1"/>
+    <w:lsdException w:name="toc 4" w:semiHidden="1" w:uiPriority="39" w:unhideWhenUsed="1"/>
+    <w:lsdException w:name="toc 5" w:semiHidden="1" w:uiPriority="39" w:unhideWhenUsed="1"/>
+    <w:lsdException w:name="toc 6" w:semiHidden="1" w:uiPriority="39" w:unhideWhenUsed="1"/>
+    <w:lsdException w:name="toc 7" w:semiHidden="1" w:uiPriority="39" w:unhideWhenUsed="1"/>
+    <w:lsdException w:name="toc 8" w:semiHidden="1" w:uiPriority="39" w:unhideWhenUsed="1"/>
+    <w:lsdException w:name="toc 9" w:semiHidden="1" w:uiPriority="39" w:unhideWhenUsed="1"/>
     <w:lsdException w:name="Normal Indent" w:semiHidden="1" w:unhideWhenUsed="1"/>
     <w:lsdException w:name="footnote text" w:semiHidden="1" w:unhideWhenUsed="1"/>
     <w:lsdException w:name="annotation text" w:semiHidden="1" w:unhideWhenUsed="1"/>
     <w:lsdException w:name="header" w:semiHidden="1" w:unhideWhenUsed="1"/>
     <w:lsdException w:name="footer" w:semiHidden="1" w:unhideWhenUsed="1"/>
     <w:lsdException w:name="index heading" w:semiHidden="1" w:unhideWhenUsed="1"/>
-    <w:lsdException w:name="caption" w:uiPriority="35" w:semiHidden="1" w:unhideWhenUsed="1" w:qFormat="1"/>
+    <w:lsdException w:name="caption" w:semiHidden="1" w:uiPriority="35" w:unhideWhenUsed="1" w:qFormat="1"/>
     <w:lsdException w:name="table of figures" w:semiHidden="1" w:unhideWhenUsed="1"/>
     <w:lsdException w:name="envelope address" w:semiHidden="1" w:unhideWhenUsed="1"/>
     <w:lsdException w:name="envelope return" w:semiHidden="1" w:unhideWhenUsed="1"/>
@@ -4185,7 +3083,7 @@
     <w:lsdException w:name="Title" w:uiPriority="10" w:qFormat="1"/>
     <w:lsdException w:name="Closing" w:semiHidden="1" w:unhideWhenUsed="1"/>
     <w:lsdException w:name="Signature" w:semiHidden="1" w:unhideWhenUsed="1"/>
-    <w:lsdException w:name="Default Paragraph Font" w:uiPriority="1" w:semiHidden="1" w:unhideWhenUsed="1"/>
+    <w:lsdException w:name="Default Paragraph Font" w:semiHidden="1" w:uiPriority="1" w:unhideWhenUsed="1"/>
     <w:lsdException w:name="Body Text" w:semiHidden="1" w:unhideWhenUsed="1"/>
     <w:lsdException w:name="Body Text Indent" w:semiHidden="1" w:unhideWhenUsed="1"/>
     <w:lsdException w:name="List Continue" w:semiHidden="1" w:unhideWhenUsed="1"/>
@@ -4385,8 +3283,8 @@
     <w:lsdException w:name="Subtle Reference" w:uiPriority="31" w:qFormat="1"/>
     <w:lsdException w:name="Intense Reference" w:uiPriority="32" w:qFormat="1"/>
     <w:lsdException w:name="Book Title" w:uiPriority="33" w:qFormat="1"/>
-    <w:lsdException w:name="Bibliography" w:uiPriority="37" w:semiHidden="1" w:unhideWhenUsed="1"/>
-    <w:lsdException w:name="TOC Heading" w:uiPriority="39" w:semiHidden="1" w:unhideWhenUsed="1" w:qFormat="1"/>
+    <w:lsdException w:name="Bibliography" w:semiHidden="1" w:uiPriority="37" w:unhideWhenUsed="1"/>
+    <w:lsdException w:name="TOC Heading" w:semiHidden="1" w:uiPriority="39" w:unhideWhenUsed="1" w:qFormat="1"/>
     <w:lsdException w:name="Plain Table 1" w:uiPriority="41"/>
     <w:lsdException w:name="Plain Table 2" w:uiPriority="42"/>
     <w:lsdException w:name="Plain Table 3" w:uiPriority="43"/>
@@ -4496,7 +3394,7 @@
     <w:lsdException w:name="Hashtag" w:semiHidden="1" w:unhideWhenUsed="1"/>
     <w:lsdException w:name="Unresolved Mention" w:semiHidden="1" w:unhideWhenUsed="1"/>
   </w:latentStyles>
-  <w:style w:type="paragraph" w:styleId="Standaard" w:default="1">
+  <w:style w:type="paragraph" w:default="1" w:styleId="Standaard">
     <w:name w:val="Normal"/>
     <w:qFormat/>
   </w:style>
@@ -4515,19 +3413,19 @@
       <w:outlineLvl w:val="0"/>
     </w:pPr>
     <w:rPr>
-      <w:rFonts w:asciiTheme="majorHAnsi" w:hAnsiTheme="majorHAnsi" w:eastAsiaTheme="majorEastAsia" w:cstheme="majorBidi"/>
+      <w:rFonts w:asciiTheme="majorHAnsi" w:eastAsiaTheme="majorEastAsia" w:hAnsiTheme="majorHAnsi" w:cstheme="majorBidi"/>
       <w:color w:val="2F5496" w:themeColor="accent1" w:themeShade="BF"/>
       <w:sz w:val="32"/>
       <w:szCs w:val="32"/>
     </w:rPr>
   </w:style>
-  <w:style w:type="character" w:styleId="Standaardalinea-lettertype" w:default="1">
+  <w:style w:type="character" w:default="1" w:styleId="Standaardalinea-lettertype">
     <w:name w:val="Default Paragraph Font"/>
     <w:uiPriority w:val="1"/>
     <w:semiHidden/>
     <w:unhideWhenUsed/>
   </w:style>
-  <w:style w:type="table" w:styleId="Standaardtabel" w:default="1">
+  <w:style w:type="table" w:default="1" w:styleId="Standaardtabel">
     <w:name w:val="Normal Table"/>
     <w:uiPriority w:val="99"/>
     <w:semiHidden/>
@@ -4542,20 +3440,20 @@
       </w:tblCellMar>
     </w:tblPr>
   </w:style>
-  <w:style w:type="numbering" w:styleId="Geenlijst" w:default="1">
+  <w:style w:type="numbering" w:default="1" w:styleId="Geenlijst">
     <w:name w:val="No List"/>
     <w:uiPriority w:val="99"/>
     <w:semiHidden/>
     <w:unhideWhenUsed/>
   </w:style>
-  <w:style w:type="character" w:styleId="Kop1Char" w:customStyle="1">
+  <w:style w:type="character" w:customStyle="1" w:styleId="Kop1Char">
     <w:name w:val="Kop 1 Char"/>
     <w:basedOn w:val="Standaardalinea-lettertype"/>
     <w:link w:val="Kop1"/>
     <w:uiPriority w:val="9"/>
     <w:rsid w:val="00A73D44"/>
     <w:rPr>
-      <w:rFonts w:asciiTheme="majorHAnsi" w:hAnsiTheme="majorHAnsi" w:eastAsiaTheme="majorEastAsia" w:cstheme="majorBidi"/>
+      <w:rFonts w:asciiTheme="majorHAnsi" w:eastAsiaTheme="majorEastAsia" w:hAnsiTheme="majorHAnsi" w:cstheme="majorBidi"/>
       <w:color w:val="2F5496" w:themeColor="accent1" w:themeShade="BF"/>
       <w:sz w:val="32"/>
       <w:szCs w:val="32"/>
@@ -4614,7 +3512,7 @@
       <w:spacing w:after="0" w:line="240" w:lineRule="auto"/>
     </w:pPr>
   </w:style>
-  <w:style w:type="character" w:styleId="KoptekstChar" w:customStyle="1">
+  <w:style w:type="character" w:customStyle="1" w:styleId="KoptekstChar">
     <w:name w:val="Koptekst Char"/>
     <w:basedOn w:val="Standaardalinea-lettertype"/>
     <w:link w:val="Koptekst"/>
@@ -4636,7 +3534,7 @@
       <w:spacing w:after="0" w:line="240" w:lineRule="auto"/>
     </w:pPr>
   </w:style>
-  <w:style w:type="character" w:styleId="VoettekstChar" w:customStyle="1">
+  <w:style w:type="character" w:customStyle="1" w:styleId="VoettekstChar">
     <w:name w:val="Voettekst Char"/>
     <w:basedOn w:val="Standaardalinea-lettertype"/>
     <w:link w:val="Voettekst"/>
@@ -4664,12 +3562,12 @@
     </w:pPr>
     <w:tblPr>
       <w:tblBorders>
-        <w:top w:val="single" w:color="auto" w:sz="4" w:space="0"/>
-        <w:left w:val="single" w:color="auto" w:sz="4" w:space="0"/>
-        <w:bottom w:val="single" w:color="auto" w:sz="4" w:space="0"/>
-        <w:right w:val="single" w:color="auto" w:sz="4" w:space="0"/>
-        <w:insideH w:val="single" w:color="auto" w:sz="4" w:space="0"/>
-        <w:insideV w:val="single" w:color="auto" w:sz="4" w:space="0"/>
+        <w:top w:val="single" w:sz="4" w:space="0" w:color="auto"/>
+        <w:left w:val="single" w:sz="4" w:space="0" w:color="auto"/>
+        <w:bottom w:val="single" w:sz="4" w:space="0" w:color="auto"/>
+        <w:right w:val="single" w:sz="4" w:space="0" w:color="auto"/>
+        <w:insideH w:val="single" w:sz="4" w:space="0" w:color="auto"/>
+        <w:insideV w:val="single" w:sz="4" w:space="0" w:color="auto"/>
       </w:tblBorders>
     </w:tblPr>
   </w:style>
@@ -4686,39 +3584,6 @@
     </w:rPr>
   </w:style>
 </w:styles>
-</file>
-
-<file path=word/glossary/document.xml><?xml version="1.0" encoding="utf-8"?>
-<w:glossaryDocument xmlns:w14="http://schemas.microsoft.com/office/word/2010/wordml" xmlns:w="http://schemas.openxmlformats.org/wordprocessingml/2006/main">
-  <w:docParts>
-    <w:docPart>
-      <w:docPartPr>
-        <w:name w:val="DefaultPlaceholder_1081868574"/>
-        <w:category>
-          <w:name w:val="General"/>
-          <w:gallery w:val="placeholder"/>
-        </w:category>
-        <w:types>
-          <w:type w:val="bbPlcHdr"/>
-        </w:types>
-        <w:behaviors>
-          <w:behavior w:val="content"/>
-        </w:behaviors>
-        <w:guid w:val="{19da1935-8d82-417e-a2e4-5822130141c3}"/>
-      </w:docPartPr>
-      <w:docPartBody>
-        <w:p>
-          <w:r>
-            <w:rPr>
-              <w:rStyle w:val="PlaceholderText"/>
-            </w:rPr>
-            <w:t/>
-          </w:r>
-        </w:p>
-      </w:docPartBody>
-    </w:docPart>
-  </w:docParts>
-</w:glossaryDocument>
 </file>
 
 <file path=word/theme/theme1.xml><?xml version="1.0" encoding="utf-8"?>
@@ -5021,7 +3886,7 @@
 </file>
 
 <file path=customXml/itemProps1.xml><?xml version="1.0" encoding="utf-8"?>
-<ds:datastoreItem xmlns:ds="http://schemas.openxmlformats.org/officeDocument/2006/customXml" ds:itemID="{7042FF3C-8027-4755-A3DF-752411ECB5BD}">
+<ds:datastoreItem xmlns:ds="http://schemas.openxmlformats.org/officeDocument/2006/customXml" ds:itemID="{62A8BE23-1593-4589-BB2F-220D5B8F2AD6}">
   <ds:schemaRefs>
     <ds:schemaRef ds:uri="http://schemas.openxmlformats.org/officeDocument/2006/bibliography"/>
   </ds:schemaRefs>

</xml_diff>